<commit_message>
Updated for Class 3
</commit_message>
<xml_diff>
--- a/Programming Assignments 2018-2019.docx
+++ b/Programming Assignments 2018-2019.docx
@@ -1541,10 +1541,7 @@
       </w:pPr>
       <w:r>
         <w:lastRenderedPageBreak/>
-        <w:t xml:space="preserve">Class </w:t>
-      </w:r>
-      <w:r>
-        <w:t>2</w:t>
+        <w:t>Class 2</w:t>
       </w:r>
     </w:p>
     <w:p>
@@ -1638,13 +1635,7 @@
       </w:pPr>
       <w:r>
         <w:lastRenderedPageBreak/>
-        <w:t xml:space="preserve">Homework </w:t>
-      </w:r>
-      <w:r>
-        <w:t>2.</w:t>
-      </w:r>
-      <w:r>
-        <w:t>1</w:t>
+        <w:t>Homework 2.1</w:t>
       </w:r>
     </w:p>
     <w:p>
@@ -1697,10 +1688,7 @@
       </w:pPr>
       <w:r>
         <w:lastRenderedPageBreak/>
-        <w:t>Homework 2.</w:t>
-      </w:r>
-      <w:r>
-        <w:t>2</w:t>
+        <w:t>Homework 2.2</w:t>
       </w:r>
     </w:p>
     <w:p>
@@ -1846,15 +1834,24 @@
           <w:sz w:val="18"/>
           <w:szCs w:val="18"/>
         </w:rPr>
-        <w:t>("How many players?</w:t>
-      </w:r>
-      <w:r>
-        <w:rPr>
-          <w:rFonts w:ascii="Consolas" w:hAnsi="Consolas"/>
-          <w:sz w:val="18"/>
-          <w:szCs w:val="18"/>
-        </w:rPr>
-        <w:t>"</w:t>
+        <w:t>("How many players?");</w:t>
+      </w:r>
+      <w:r>
+        <w:rPr>
+          <w:rFonts w:ascii="Consolas" w:hAnsi="Consolas"/>
+          <w:sz w:val="18"/>
+          <w:szCs w:val="18"/>
+        </w:rPr>
+        <w:br/>
+        <w:t>console.log(</w:t>
+      </w:r>
+      <w:r>
+        <w:rPr>
+          <w:rFonts w:ascii="Consolas" w:hAnsi="Consolas"/>
+          <w:sz w:val="18"/>
+          <w:szCs w:val="18"/>
+        </w:rPr>
+        <w:t>""</w:t>
       </w:r>
       <w:r>
         <w:rPr>
@@ -1871,31 +1868,6 @@
           <w:szCs w:val="18"/>
         </w:rPr>
         <w:br/>
-        <w:t>console.log(</w:t>
-      </w:r>
-      <w:r>
-        <w:rPr>
-          <w:rFonts w:ascii="Consolas" w:hAnsi="Consolas"/>
-          <w:sz w:val="18"/>
-          <w:szCs w:val="18"/>
-        </w:rPr>
-        <w:t>""</w:t>
-      </w:r>
-      <w:r>
-        <w:rPr>
-          <w:rFonts w:ascii="Consolas" w:hAnsi="Consolas"/>
-          <w:sz w:val="18"/>
-          <w:szCs w:val="18"/>
-        </w:rPr>
-        <w:t>);</w:t>
-      </w:r>
-      <w:r>
-        <w:rPr>
-          <w:rFonts w:ascii="Consolas" w:hAnsi="Consolas"/>
-          <w:sz w:val="18"/>
-          <w:szCs w:val="18"/>
-        </w:rPr>
-        <w:br/>
         <w:t xml:space="preserve">for (var p = 1; p &lt;= </w:t>
       </w:r>
       <w:proofErr w:type="spellStart"/>
@@ -1923,39 +1895,7 @@
           <w:szCs w:val="18"/>
         </w:rPr>
         <w:br/>
-        <w:t xml:space="preserve">  console.log(</w:t>
-      </w:r>
-      <w:r>
-        <w:rPr>
-          <w:rFonts w:ascii="Consolas" w:hAnsi="Consolas"/>
-          <w:sz w:val="18"/>
-          <w:szCs w:val="18"/>
-        </w:rPr>
-        <w:t>"</w:t>
-      </w:r>
-      <w:r>
-        <w:rPr>
-          <w:rFonts w:ascii="Consolas" w:hAnsi="Consolas"/>
-          <w:sz w:val="18"/>
-          <w:szCs w:val="18"/>
-        </w:rPr>
-        <w:t>Player #</w:t>
-      </w:r>
-      <w:r>
-        <w:rPr>
-          <w:rFonts w:ascii="Consolas" w:hAnsi="Consolas"/>
-          <w:sz w:val="18"/>
-          <w:szCs w:val="18"/>
-        </w:rPr>
-        <w:t>"</w:t>
-      </w:r>
-      <w:r>
-        <w:rPr>
-          <w:rFonts w:ascii="Consolas" w:hAnsi="Consolas"/>
-          <w:sz w:val="18"/>
-          <w:szCs w:val="18"/>
-        </w:rPr>
-        <w:t xml:space="preserve"> + p);</w:t>
+        <w:t xml:space="preserve">  console.log("Player #" + p);</w:t>
       </w:r>
       <w:r>
         <w:rPr>
@@ -1974,8 +1914,6 @@
         </w:rPr>
         <w:br/>
       </w:r>
-      <w:bookmarkStart w:id="0" w:name="_GoBack"/>
-      <w:bookmarkEnd w:id="0"/>
     </w:p>
     <w:p>
       <w:pPr>
@@ -2033,7 +1971,237 @@
     <w:p/>
     <w:p/>
     <w:p/>
+    <w:p>
+      <w:r>
+        <w:br w:type="page"/>
+      </w:r>
+    </w:p>
+    <w:p>
+      <w:pPr>
+        <w:pStyle w:val="Heading1"/>
+      </w:pPr>
+      <w:r>
+        <w:lastRenderedPageBreak/>
+        <w:t xml:space="preserve">Class </w:t>
+      </w:r>
+      <w:r>
+        <w:t>3</w:t>
+      </w:r>
+    </w:p>
+    <w:p>
+      <w:pPr>
+        <w:pStyle w:val="Heading2"/>
+      </w:pPr>
+      <w:r>
+        <w:t>Discuss the following</w:t>
+      </w:r>
+      <w:r>
+        <w:br/>
+      </w:r>
+    </w:p>
+    <w:p>
+      <w:pPr>
+        <w:pStyle w:val="ListParagraph"/>
+        <w:numPr>
+          <w:ilvl w:val="0"/>
+          <w:numId w:val="4"/>
+        </w:numPr>
+      </w:pPr>
+      <w:r>
+        <w:t>Revisit GitHub stage, commit, push, pull</w:t>
+      </w:r>
+    </w:p>
+    <w:p>
+      <w:pPr>
+        <w:pStyle w:val="ListParagraph"/>
+        <w:numPr>
+          <w:ilvl w:val="0"/>
+          <w:numId w:val="4"/>
+        </w:numPr>
+      </w:pPr>
+      <w:r>
+        <w:t>for loops</w:t>
+      </w:r>
+    </w:p>
+    <w:p>
+      <w:pPr>
+        <w:pStyle w:val="ListParagraph"/>
+        <w:numPr>
+          <w:ilvl w:val="0"/>
+          <w:numId w:val="4"/>
+        </w:numPr>
+      </w:pPr>
+      <w:r>
+        <w:t>Creating a player class:  player.js</w:t>
+      </w:r>
+    </w:p>
+    <w:p>
+      <w:pPr>
+        <w:ind w:left="720"/>
+        <w:rPr>
+          <w:rFonts w:ascii="Consolas" w:hAnsi="Consolas"/>
+        </w:rPr>
+      </w:pPr>
+      <w:r>
+        <w:rPr>
+          <w:rFonts w:ascii="Consolas" w:hAnsi="Consolas"/>
+        </w:rPr>
+        <w:t xml:space="preserve">var </w:t>
+      </w:r>
+      <w:proofErr w:type="spellStart"/>
+      <w:r>
+        <w:rPr>
+          <w:rFonts w:ascii="Consolas" w:hAnsi="Consolas"/>
+        </w:rPr>
+        <w:t>dict</w:t>
+      </w:r>
+      <w:proofErr w:type="spellEnd"/>
+      <w:r>
+        <w:rPr>
+          <w:rFonts w:ascii="Consolas" w:hAnsi="Consolas"/>
+        </w:rPr>
+        <w:t xml:space="preserve"> = require("</w:t>
+      </w:r>
+      <w:proofErr w:type="spellStart"/>
+      <w:r>
+        <w:rPr>
+          <w:rFonts w:ascii="Consolas" w:hAnsi="Consolas"/>
+        </w:rPr>
+        <w:t>dict</w:t>
+      </w:r>
+      <w:proofErr w:type="spellEnd"/>
+      <w:r>
+        <w:rPr>
+          <w:rFonts w:ascii="Consolas" w:hAnsi="Consolas"/>
+        </w:rPr>
+        <w:t>");</w:t>
+      </w:r>
+      <w:r>
+        <w:rPr>
+          <w:rFonts w:ascii="Consolas" w:hAnsi="Consolas"/>
+        </w:rPr>
+        <w:br/>
+      </w:r>
+      <w:r>
+        <w:rPr>
+          <w:rFonts w:ascii="Consolas" w:hAnsi="Consolas"/>
+        </w:rPr>
+        <w:t>function Player(ordinal) {</w:t>
+      </w:r>
+      <w:r>
+        <w:rPr>
+          <w:rFonts w:ascii="Consolas" w:hAnsi="Consolas"/>
+        </w:rPr>
+        <w:br/>
+      </w:r>
+      <w:r>
+        <w:rPr>
+          <w:rFonts w:ascii="Consolas" w:hAnsi="Consolas"/>
+        </w:rPr>
+        <w:tab/>
+      </w:r>
+      <w:proofErr w:type="spellStart"/>
+      <w:proofErr w:type="gramStart"/>
+      <w:r>
+        <w:rPr>
+          <w:rFonts w:ascii="Consolas" w:hAnsi="Consolas"/>
+        </w:rPr>
+        <w:t>this.ordinal</w:t>
+      </w:r>
+      <w:proofErr w:type="spellEnd"/>
+      <w:proofErr w:type="gramEnd"/>
+      <w:r>
+        <w:rPr>
+          <w:rFonts w:ascii="Consolas" w:hAnsi="Consolas"/>
+        </w:rPr>
+        <w:t xml:space="preserve"> = ordinal;</w:t>
+      </w:r>
+      <w:r>
+        <w:rPr>
+          <w:rFonts w:ascii="Consolas" w:hAnsi="Consolas"/>
+        </w:rPr>
+        <w:br/>
+      </w:r>
+      <w:r>
+        <w:rPr>
+          <w:rFonts w:ascii="Consolas" w:hAnsi="Consolas"/>
+        </w:rPr>
+        <w:t>}</w:t>
+      </w:r>
+      <w:r>
+        <w:rPr>
+          <w:rFonts w:ascii="Consolas" w:hAnsi="Consolas"/>
+        </w:rPr>
+        <w:br/>
+      </w:r>
+      <w:proofErr w:type="spellStart"/>
+      <w:r>
+        <w:rPr>
+          <w:rFonts w:ascii="Consolas" w:hAnsi="Consolas"/>
+        </w:rPr>
+        <w:t>module.exports</w:t>
+      </w:r>
+      <w:proofErr w:type="spellEnd"/>
+      <w:r>
+        <w:rPr>
+          <w:rFonts w:ascii="Consolas" w:hAnsi="Consolas"/>
+        </w:rPr>
+        <w:t xml:space="preserve"> = Player;</w:t>
+      </w:r>
+    </w:p>
     <w:p/>
+    <w:p>
+      <w:pPr>
+        <w:pStyle w:val="ListParagraph"/>
+        <w:numPr>
+          <w:ilvl w:val="0"/>
+          <w:numId w:val="4"/>
+        </w:numPr>
+      </w:pPr>
+      <w:r>
+        <w:t>Load this into game.js</w:t>
+      </w:r>
+    </w:p>
+    <w:p>
+      <w:pPr>
+        <w:pStyle w:val="ListParagraph"/>
+        <w:numPr>
+          <w:ilvl w:val="0"/>
+          <w:numId w:val="4"/>
+        </w:numPr>
+      </w:pPr>
+      <w:r>
+        <w:t>Loop and list the players</w:t>
+      </w:r>
+    </w:p>
+    <w:p>
+      <w:pPr>
+        <w:pStyle w:val="ListParagraph"/>
+        <w:numPr>
+          <w:ilvl w:val="0"/>
+          <w:numId w:val="4"/>
+        </w:numPr>
+      </w:pPr>
+      <w:r>
+        <w:t>What other values could a Player have?</w:t>
+      </w:r>
+    </w:p>
+    <w:p>
+      <w:pPr>
+        <w:pStyle w:val="ListParagraph"/>
+        <w:numPr>
+          <w:ilvl w:val="0"/>
+          <w:numId w:val="4"/>
+        </w:numPr>
+      </w:pPr>
+      <w:r>
+        <w:t>Discuss the dictionary.</w:t>
+      </w:r>
+    </w:p>
+    <w:p>
+      <w:bookmarkStart w:id="0" w:name="_GoBack"/>
+      <w:bookmarkEnd w:id="0"/>
+    </w:p>
     <w:sectPr>
       <w:pgSz w:w="12240" w:h="15840"/>
       <w:pgMar w:top="1440" w:right="1440" w:bottom="1440" w:left="1440" w:header="720" w:footer="720" w:gutter="0"/>

</xml_diff>

<commit_message>
Added homework 4.3 and 4.4
</commit_message>
<xml_diff>
--- a/Programming Assignments 2018-2019.docx
+++ b/Programming Assignments 2018-2019.docx
@@ -197,15 +197,7 @@
         </w:numPr>
       </w:pPr>
       <w:r>
-        <w:t xml:space="preserve">Install </w:t>
-      </w:r>
-      <w:proofErr w:type="spellStart"/>
-      <w:r>
-        <w:t>npm</w:t>
-      </w:r>
-      <w:proofErr w:type="spellEnd"/>
-      <w:r>
-        <w:t xml:space="preserve"> modules</w:t>
+        <w:t>Install npm modules</w:t>
       </w:r>
       <w:r>
         <w:br/>
@@ -224,64 +216,22 @@
         <w:pStyle w:val="ListParagraph"/>
       </w:pPr>
       <w:r>
-        <w:t xml:space="preserve">* cd </w:t>
-      </w:r>
-      <w:proofErr w:type="spellStart"/>
-      <w:r>
-        <w:t>elbacko</w:t>
-      </w:r>
-      <w:proofErr w:type="spellEnd"/>
-      <w:r>
-        <w:br/>
-        <w:t xml:space="preserve">* </w:t>
-      </w:r>
-      <w:proofErr w:type="spellStart"/>
-      <w:r>
-        <w:t>npm</w:t>
-      </w:r>
-      <w:proofErr w:type="spellEnd"/>
-      <w:r>
-        <w:t xml:space="preserve"> install </w:t>
-      </w:r>
-      <w:proofErr w:type="spellStart"/>
-      <w:r>
-        <w:t>dict</w:t>
-      </w:r>
-      <w:proofErr w:type="spellEnd"/>
-      <w:r>
-        <w:br/>
-        <w:t xml:space="preserve">* </w:t>
-      </w:r>
-      <w:proofErr w:type="spellStart"/>
-      <w:r>
-        <w:t>npm</w:t>
-      </w:r>
-      <w:proofErr w:type="spellEnd"/>
-      <w:r>
-        <w:t xml:space="preserve"> install </w:t>
-      </w:r>
-      <w:proofErr w:type="spellStart"/>
-      <w:r>
-        <w:t>readline</w:t>
-      </w:r>
-      <w:proofErr w:type="spellEnd"/>
-      <w:r>
-        <w:t>-sync</w:t>
-      </w:r>
-      <w:r>
-        <w:br/>
-      </w:r>
-      <w:r>
-        <w:br/>
-        <w:t xml:space="preserve">Notes:  you will see some warnings when you do the two </w:t>
-      </w:r>
-      <w:proofErr w:type="spellStart"/>
-      <w:r>
-        <w:t>npm</w:t>
-      </w:r>
-      <w:proofErr w:type="spellEnd"/>
-      <w:r>
-        <w:t xml:space="preserve"> commands.  You can ignore them.</w:t>
+        <w:t>* cd elbacko</w:t>
+      </w:r>
+      <w:r>
+        <w:br/>
+        <w:t>* npm install dict</w:t>
+      </w:r>
+      <w:r>
+        <w:br/>
+        <w:t>* npm install readline-sync</w:t>
+      </w:r>
+      <w:r>
+        <w:br/>
+      </w:r>
+      <w:r>
+        <w:br/>
+        <w:t>Notes:  you will see some warnings when you do the two npm commands.  You can ignore them.</w:t>
       </w:r>
       <w:r>
         <w:br/>
@@ -315,13 +265,8 @@
         <w:pStyle w:val="ListParagraph"/>
       </w:pPr>
       <w:r>
-        <w:t xml:space="preserve">* cd </w:t>
-      </w:r>
-      <w:proofErr w:type="spellStart"/>
-      <w:r>
-        <w:t>elbacko</w:t>
-      </w:r>
-      <w:proofErr w:type="spellEnd"/>
+        <w:t>* cd elbacko</w:t>
+      </w:r>
       <w:r>
         <w:br/>
         <w:t>* node</w:t>
@@ -347,51 +292,23 @@
         <w:pStyle w:val="ListParagraph"/>
       </w:pPr>
       <w:r>
-        <w:t xml:space="preserve">&gt; </w:t>
-      </w:r>
-      <w:proofErr w:type="spellStart"/>
-      <w:proofErr w:type="gramStart"/>
-      <w:r>
-        <w:t>Math.max</w:t>
-      </w:r>
-      <w:proofErr w:type="spellEnd"/>
-      <w:r>
-        <w:t>(</w:t>
-      </w:r>
-      <w:proofErr w:type="gramEnd"/>
-      <w:r>
-        <w:t>[5,4,3,1,9,10]);</w:t>
-      </w:r>
-    </w:p>
-    <w:p>
-      <w:pPr>
-        <w:pStyle w:val="ListParagraph"/>
-      </w:pPr>
-      <w:proofErr w:type="spellStart"/>
+        <w:t>&gt; Math.max([5,4,3,1,9,10]);</w:t>
+      </w:r>
+    </w:p>
+    <w:p>
+      <w:pPr>
+        <w:pStyle w:val="ListParagraph"/>
+      </w:pPr>
       <w:r>
         <w:t>NaN</w:t>
       </w:r>
-      <w:proofErr w:type="spellEnd"/>
-    </w:p>
-    <w:p>
-      <w:pPr>
-        <w:pStyle w:val="ListParagraph"/>
-      </w:pPr>
-      <w:r>
-        <w:t xml:space="preserve">&gt; </w:t>
-      </w:r>
-      <w:proofErr w:type="spellStart"/>
-      <w:proofErr w:type="gramStart"/>
-      <w:r>
-        <w:t>Math.max</w:t>
-      </w:r>
-      <w:proofErr w:type="spellEnd"/>
-      <w:r>
-        <w:t>(</w:t>
-      </w:r>
-      <w:proofErr w:type="gramEnd"/>
-      <w:r>
-        <w:t>5,4,3,1,9,10);</w:t>
+    </w:p>
+    <w:p>
+      <w:pPr>
+        <w:pStyle w:val="ListParagraph"/>
+      </w:pPr>
+      <w:r>
+        <w:t>&gt; Math.max(5,4,3,1,9,10);</w:t>
       </w:r>
     </w:p>
     <w:p>
@@ -408,24 +325,11 @@
       </w:pPr>
       <w:r>
         <w:br/>
-        <w:t xml:space="preserve">* Press </w:t>
-      </w:r>
-      <w:proofErr w:type="spellStart"/>
-      <w:r>
-        <w:t>Ctrl+C</w:t>
-      </w:r>
-      <w:proofErr w:type="spellEnd"/>
-      <w:r>
-        <w:br/>
-        <w:t xml:space="preserve">* Press </w:t>
-      </w:r>
-      <w:proofErr w:type="spellStart"/>
-      <w:r>
-        <w:t>Ctrl+C</w:t>
-      </w:r>
-      <w:proofErr w:type="spellEnd"/>
-      <w:r>
-        <w:t xml:space="preserve"> again</w:t>
+        <w:t>* Press Ctrl+C</w:t>
+      </w:r>
+      <w:r>
+        <w:br/>
+        <w:t>* Press Ctrl+C again</w:t>
       </w:r>
       <w:r>
         <w:br/>
@@ -469,7 +373,6 @@
       <w:r>
         <w:t xml:space="preserve">Create three files in Sublime Text 2, all within </w:t>
       </w:r>
-      <w:proofErr w:type="gramStart"/>
       <w:r>
         <w:rPr>
           <w:u w:val="single"/>
@@ -480,14 +383,7 @@
         <w:rPr>
           <w:u w:val="single"/>
         </w:rPr>
-        <w:t>\[</w:t>
-      </w:r>
-      <w:proofErr w:type="gramEnd"/>
-      <w:r>
-        <w:rPr>
-          <w:u w:val="single"/>
-        </w:rPr>
-        <w:t>your name]</w:t>
+        <w:t>\[your name]</w:t>
       </w:r>
       <w:r>
         <w:t>:</w:t>
@@ -517,32 +413,7 @@
           <w:rFonts w:ascii="Consolas" w:hAnsi="Consolas"/>
           <w:sz w:val="18"/>
         </w:rPr>
-        <w:t xml:space="preserve">function </w:t>
-      </w:r>
-      <w:proofErr w:type="spellStart"/>
-      <w:proofErr w:type="gramStart"/>
-      <w:r>
-        <w:rPr>
-          <w:rFonts w:ascii="Consolas" w:hAnsi="Consolas"/>
-          <w:sz w:val="18"/>
-        </w:rPr>
-        <w:t>SpaceType</w:t>
-      </w:r>
-      <w:proofErr w:type="spellEnd"/>
-      <w:r>
-        <w:rPr>
-          <w:rFonts w:ascii="Consolas" w:hAnsi="Consolas"/>
-          <w:sz w:val="18"/>
-        </w:rPr>
-        <w:t>(</w:t>
-      </w:r>
-      <w:proofErr w:type="gramEnd"/>
-      <w:r>
-        <w:rPr>
-          <w:rFonts w:ascii="Consolas" w:hAnsi="Consolas"/>
-          <w:sz w:val="18"/>
-        </w:rPr>
-        <w:t>name, size) {</w:t>
+        <w:t>function SpaceType(name, size) {</w:t>
       </w:r>
       <w:r>
         <w:rPr>
@@ -572,22 +443,7 @@
           <w:sz w:val="18"/>
         </w:rPr>
         <w:tab/>
-      </w:r>
-      <w:proofErr w:type="spellStart"/>
-      <w:r>
-        <w:rPr>
-          <w:rFonts w:ascii="Consolas" w:hAnsi="Consolas"/>
-          <w:sz w:val="18"/>
-        </w:rPr>
-        <w:t>this.size</w:t>
-      </w:r>
-      <w:proofErr w:type="spellEnd"/>
-      <w:r>
-        <w:rPr>
-          <w:rFonts w:ascii="Consolas" w:hAnsi="Consolas"/>
-          <w:sz w:val="18"/>
-        </w:rPr>
-        <w:t xml:space="preserve"> = size || 1;</w:t>
+        <w:t>this.size = size || 1;</w:t>
       </w:r>
       <w:r>
         <w:rPr>
@@ -603,38 +459,7 @@
           <w:sz w:val="18"/>
         </w:rPr>
         <w:br/>
-      </w:r>
-      <w:proofErr w:type="spellStart"/>
-      <w:r>
-        <w:rPr>
-          <w:rFonts w:ascii="Consolas" w:hAnsi="Consolas"/>
-          <w:sz w:val="18"/>
-        </w:rPr>
-        <w:t>module.exports</w:t>
-      </w:r>
-      <w:proofErr w:type="spellEnd"/>
-      <w:r>
-        <w:rPr>
-          <w:rFonts w:ascii="Consolas" w:hAnsi="Consolas"/>
-          <w:sz w:val="18"/>
-        </w:rPr>
-        <w:t xml:space="preserve"> = </w:t>
-      </w:r>
-      <w:proofErr w:type="spellStart"/>
-      <w:r>
-        <w:rPr>
-          <w:rFonts w:ascii="Consolas" w:hAnsi="Consolas"/>
-          <w:sz w:val="18"/>
-        </w:rPr>
-        <w:t>SpaceType</w:t>
-      </w:r>
-      <w:proofErr w:type="spellEnd"/>
-      <w:r>
-        <w:rPr>
-          <w:rFonts w:ascii="Consolas" w:hAnsi="Consolas"/>
-          <w:sz w:val="18"/>
-        </w:rPr>
-        <w:t>;</w:t>
+        <w:t>module.exports = SpaceType;</w:t>
       </w:r>
     </w:p>
     <w:p/>
@@ -663,25 +488,7 @@
           <w:sz w:val="18"/>
           <w:szCs w:val="18"/>
         </w:rPr>
-        <w:t xml:space="preserve">function </w:t>
-      </w:r>
-      <w:proofErr w:type="gramStart"/>
-      <w:r>
-        <w:rPr>
-          <w:rFonts w:ascii="Consolas" w:hAnsi="Consolas"/>
-          <w:sz w:val="18"/>
-          <w:szCs w:val="18"/>
-        </w:rPr>
-        <w:t>Space(</w:t>
-      </w:r>
-      <w:proofErr w:type="gramEnd"/>
-      <w:r>
-        <w:rPr>
-          <w:rFonts w:ascii="Consolas" w:hAnsi="Consolas"/>
-          <w:sz w:val="18"/>
-          <w:szCs w:val="18"/>
-        </w:rPr>
-        <w:t>number, type) {</w:t>
+        <w:t>function Space(number, type) {</w:t>
       </w:r>
       <w:r>
         <w:rPr>
@@ -698,24 +505,7 @@
           <w:szCs w:val="18"/>
         </w:rPr>
         <w:tab/>
-      </w:r>
-      <w:proofErr w:type="spellStart"/>
-      <w:r>
-        <w:rPr>
-          <w:rFonts w:ascii="Consolas" w:hAnsi="Consolas"/>
-          <w:sz w:val="18"/>
-          <w:szCs w:val="18"/>
-        </w:rPr>
-        <w:t>this.number</w:t>
-      </w:r>
-      <w:proofErr w:type="spellEnd"/>
-      <w:r>
-        <w:rPr>
-          <w:rFonts w:ascii="Consolas" w:hAnsi="Consolas"/>
-          <w:sz w:val="18"/>
-          <w:szCs w:val="18"/>
-        </w:rPr>
-        <w:t xml:space="preserve"> = number;</w:t>
+        <w:t>this.number = number;</w:t>
       </w:r>
       <w:r>
         <w:rPr>
@@ -732,24 +522,7 @@
           <w:szCs w:val="18"/>
         </w:rPr>
         <w:tab/>
-      </w:r>
-      <w:proofErr w:type="spellStart"/>
-      <w:r>
-        <w:rPr>
-          <w:rFonts w:ascii="Consolas" w:hAnsi="Consolas"/>
-          <w:sz w:val="18"/>
-          <w:szCs w:val="18"/>
-        </w:rPr>
-        <w:t>this.type</w:t>
-      </w:r>
-      <w:proofErr w:type="spellEnd"/>
-      <w:r>
-        <w:rPr>
-          <w:rFonts w:ascii="Consolas" w:hAnsi="Consolas"/>
-          <w:sz w:val="18"/>
-          <w:szCs w:val="18"/>
-        </w:rPr>
-        <w:t xml:space="preserve"> = type;</w:t>
+        <w:t>this.type = type;</w:t>
       </w:r>
       <w:r>
         <w:rPr>
@@ -769,25 +542,13 @@
           <w:szCs w:val="18"/>
         </w:rPr>
       </w:pPr>
-      <w:proofErr w:type="spellStart"/>
-      <w:proofErr w:type="gramStart"/>
-      <w:r>
-        <w:rPr>
-          <w:rFonts w:ascii="Consolas" w:hAnsi="Consolas"/>
-          <w:sz w:val="18"/>
-          <w:szCs w:val="18"/>
-        </w:rPr>
-        <w:t>module.exports</w:t>
-      </w:r>
-      <w:proofErr w:type="spellEnd"/>
-      <w:proofErr w:type="gramEnd"/>
-      <w:r>
-        <w:rPr>
-          <w:rFonts w:ascii="Consolas" w:hAnsi="Consolas"/>
-          <w:sz w:val="18"/>
-          <w:szCs w:val="18"/>
-        </w:rPr>
-        <w:t xml:space="preserve"> = Space;</w:t>
+      <w:r>
+        <w:rPr>
+          <w:rFonts w:ascii="Consolas" w:hAnsi="Consolas"/>
+          <w:sz w:val="18"/>
+          <w:szCs w:val="18"/>
+        </w:rPr>
+        <w:t>module.exports = Space;</w:t>
       </w:r>
     </w:p>
     <w:p>
@@ -833,25 +594,7 @@
           <w:sz w:val="18"/>
           <w:szCs w:val="18"/>
         </w:rPr>
-        <w:t xml:space="preserve">var </w:t>
-      </w:r>
-      <w:proofErr w:type="spellStart"/>
-      <w:r>
-        <w:rPr>
-          <w:rFonts w:ascii="Consolas" w:hAnsi="Consolas"/>
-          <w:sz w:val="18"/>
-          <w:szCs w:val="18"/>
-        </w:rPr>
-        <w:t>spaceType</w:t>
-      </w:r>
-      <w:proofErr w:type="spellEnd"/>
-      <w:r>
-        <w:rPr>
-          <w:rFonts w:ascii="Consolas" w:hAnsi="Consolas"/>
-          <w:sz w:val="18"/>
-          <w:szCs w:val="18"/>
-        </w:rPr>
-        <w:t xml:space="preserve"> = require('./spaceType.js');</w:t>
+        <w:t>var spaceType = require('./spaceType.js');</w:t>
       </w:r>
     </w:p>
     <w:p>
@@ -902,61 +645,7 @@
           <w:sz w:val="18"/>
           <w:szCs w:val="18"/>
         </w:rPr>
-        <w:t xml:space="preserve">for (var </w:t>
-      </w:r>
-      <w:proofErr w:type="spellStart"/>
-      <w:r>
-        <w:rPr>
-          <w:rFonts w:ascii="Consolas" w:hAnsi="Consolas"/>
-          <w:sz w:val="18"/>
-          <w:szCs w:val="18"/>
-        </w:rPr>
-        <w:t>i</w:t>
-      </w:r>
-      <w:proofErr w:type="spellEnd"/>
-      <w:r>
-        <w:rPr>
-          <w:rFonts w:ascii="Consolas" w:hAnsi="Consolas"/>
-          <w:sz w:val="18"/>
-          <w:szCs w:val="18"/>
-        </w:rPr>
-        <w:t xml:space="preserve"> = 0; </w:t>
-      </w:r>
-      <w:proofErr w:type="spellStart"/>
-      <w:r>
-        <w:rPr>
-          <w:rFonts w:ascii="Consolas" w:hAnsi="Consolas"/>
-          <w:sz w:val="18"/>
-          <w:szCs w:val="18"/>
-        </w:rPr>
-        <w:t>i</w:t>
-      </w:r>
-      <w:proofErr w:type="spellEnd"/>
-      <w:r>
-        <w:rPr>
-          <w:rFonts w:ascii="Consolas" w:hAnsi="Consolas"/>
-          <w:sz w:val="18"/>
-          <w:szCs w:val="18"/>
-        </w:rPr>
-        <w:t xml:space="preserve"> &lt; 10; </w:t>
-      </w:r>
-      <w:proofErr w:type="spellStart"/>
-      <w:r>
-        <w:rPr>
-          <w:rFonts w:ascii="Consolas" w:hAnsi="Consolas"/>
-          <w:sz w:val="18"/>
-          <w:szCs w:val="18"/>
-        </w:rPr>
-        <w:t>i</w:t>
-      </w:r>
-      <w:proofErr w:type="spellEnd"/>
-      <w:r>
-        <w:rPr>
-          <w:rFonts w:ascii="Consolas" w:hAnsi="Consolas"/>
-          <w:sz w:val="18"/>
-          <w:szCs w:val="18"/>
-        </w:rPr>
-        <w:t>++) {</w:t>
+        <w:t>for (var i = 0; i &lt; 10; i++) {</w:t>
       </w:r>
       <w:r>
         <w:rPr>
@@ -973,43 +662,7 @@
           <w:szCs w:val="18"/>
         </w:rPr>
         <w:tab/>
-        <w:t xml:space="preserve">var </w:t>
-      </w:r>
-      <w:proofErr w:type="spellStart"/>
-      <w:r>
-        <w:rPr>
-          <w:rFonts w:ascii="Consolas" w:hAnsi="Consolas"/>
-          <w:sz w:val="18"/>
-          <w:szCs w:val="18"/>
-        </w:rPr>
-        <w:t>newSpace</w:t>
-      </w:r>
-      <w:proofErr w:type="spellEnd"/>
-      <w:r>
-        <w:rPr>
-          <w:rFonts w:ascii="Consolas" w:hAnsi="Consolas"/>
-          <w:sz w:val="18"/>
-          <w:szCs w:val="18"/>
-        </w:rPr>
-        <w:t xml:space="preserve"> = new space(</w:t>
-      </w:r>
-      <w:proofErr w:type="spellStart"/>
-      <w:r>
-        <w:rPr>
-          <w:rFonts w:ascii="Consolas" w:hAnsi="Consolas"/>
-          <w:sz w:val="18"/>
-          <w:szCs w:val="18"/>
-        </w:rPr>
-        <w:t>i</w:t>
-      </w:r>
-      <w:proofErr w:type="spellEnd"/>
-      <w:r>
-        <w:rPr>
-          <w:rFonts w:ascii="Consolas" w:hAnsi="Consolas"/>
-          <w:sz w:val="18"/>
-          <w:szCs w:val="18"/>
-        </w:rPr>
-        <w:t>);</w:t>
+        <w:t>var newSpace = new space(i);</w:t>
       </w:r>
       <w:r>
         <w:rPr>
@@ -1026,25 +679,7 @@
           <w:szCs w:val="18"/>
         </w:rPr>
         <w:tab/>
-        <w:t>if (</w:t>
-      </w:r>
-      <w:proofErr w:type="spellStart"/>
-      <w:r>
-        <w:rPr>
-          <w:rFonts w:ascii="Consolas" w:hAnsi="Consolas"/>
-          <w:sz w:val="18"/>
-          <w:szCs w:val="18"/>
-        </w:rPr>
-        <w:t>i</w:t>
-      </w:r>
-      <w:proofErr w:type="spellEnd"/>
-      <w:r>
-        <w:rPr>
-          <w:rFonts w:ascii="Consolas" w:hAnsi="Consolas"/>
-          <w:sz w:val="18"/>
-          <w:szCs w:val="18"/>
-        </w:rPr>
-        <w:t xml:space="preserve"> == 0) {</w:t>
+        <w:t>if (i == 0) {</w:t>
       </w:r>
       <w:r>
         <w:rPr>
@@ -1069,42 +704,7 @@
           <w:szCs w:val="18"/>
         </w:rPr>
         <w:tab/>
-      </w:r>
-      <w:proofErr w:type="spellStart"/>
-      <w:r>
-        <w:rPr>
-          <w:rFonts w:ascii="Consolas" w:hAnsi="Consolas"/>
-          <w:sz w:val="18"/>
-          <w:szCs w:val="18"/>
-        </w:rPr>
-        <w:t>newSpace.spaceType</w:t>
-      </w:r>
-      <w:proofErr w:type="spellEnd"/>
-      <w:r>
-        <w:rPr>
-          <w:rFonts w:ascii="Consolas" w:hAnsi="Consolas"/>
-          <w:sz w:val="18"/>
-          <w:szCs w:val="18"/>
-        </w:rPr>
-        <w:t xml:space="preserve"> = </w:t>
-      </w:r>
-      <w:proofErr w:type="spellStart"/>
-      <w:r>
-        <w:rPr>
-          <w:rFonts w:ascii="Consolas" w:hAnsi="Consolas"/>
-          <w:sz w:val="18"/>
-          <w:szCs w:val="18"/>
-        </w:rPr>
-        <w:t>spaceTypes.get</w:t>
-      </w:r>
-      <w:proofErr w:type="spellEnd"/>
-      <w:r>
-        <w:rPr>
-          <w:rFonts w:ascii="Consolas" w:hAnsi="Consolas"/>
-          <w:sz w:val="18"/>
-          <w:szCs w:val="18"/>
-        </w:rPr>
-        <w:t>("start");</w:t>
+        <w:t>newSpace.spaceType = spaceTypes.get("start");</w:t>
       </w:r>
       <w:r>
         <w:rPr>
@@ -1121,25 +721,7 @@
           <w:szCs w:val="18"/>
         </w:rPr>
         <w:tab/>
-        <w:t>} else if (</w:t>
-      </w:r>
-      <w:proofErr w:type="spellStart"/>
-      <w:r>
-        <w:rPr>
-          <w:rFonts w:ascii="Consolas" w:hAnsi="Consolas"/>
-          <w:sz w:val="18"/>
-          <w:szCs w:val="18"/>
-        </w:rPr>
-        <w:t>i</w:t>
-      </w:r>
-      <w:proofErr w:type="spellEnd"/>
-      <w:r>
-        <w:rPr>
-          <w:rFonts w:ascii="Consolas" w:hAnsi="Consolas"/>
-          <w:sz w:val="18"/>
-          <w:szCs w:val="18"/>
-        </w:rPr>
-        <w:t xml:space="preserve"> == 6) {</w:t>
+        <w:t>} else if (i == 6) {</w:t>
       </w:r>
       <w:r>
         <w:rPr>
@@ -1164,60 +746,7 @@
           <w:szCs w:val="18"/>
         </w:rPr>
         <w:tab/>
-      </w:r>
-      <w:proofErr w:type="spellStart"/>
-      <w:r>
-        <w:rPr>
-          <w:rFonts w:ascii="Consolas" w:hAnsi="Consolas"/>
-          <w:sz w:val="18"/>
-          <w:szCs w:val="18"/>
-        </w:rPr>
-        <w:t>newSpace.spaceType</w:t>
-      </w:r>
-      <w:proofErr w:type="spellEnd"/>
-      <w:r>
-        <w:rPr>
-          <w:rFonts w:ascii="Consolas" w:hAnsi="Consolas"/>
-          <w:sz w:val="18"/>
-          <w:szCs w:val="18"/>
-        </w:rPr>
-        <w:t xml:space="preserve"> = </w:t>
-      </w:r>
-      <w:proofErr w:type="spellStart"/>
-      <w:r>
-        <w:rPr>
-          <w:rFonts w:ascii="Consolas" w:hAnsi="Consolas"/>
-          <w:sz w:val="18"/>
-          <w:szCs w:val="18"/>
-        </w:rPr>
-        <w:t>spaceTypes.get</w:t>
-      </w:r>
-      <w:proofErr w:type="spellEnd"/>
-      <w:r>
-        <w:rPr>
-          <w:rFonts w:ascii="Consolas" w:hAnsi="Consolas"/>
-          <w:sz w:val="18"/>
-          <w:szCs w:val="18"/>
-        </w:rPr>
-        <w:t>("</w:t>
-      </w:r>
-      <w:proofErr w:type="spellStart"/>
-      <w:r>
-        <w:rPr>
-          <w:rFonts w:ascii="Consolas" w:hAnsi="Consolas"/>
-          <w:sz w:val="18"/>
-          <w:szCs w:val="18"/>
-        </w:rPr>
-        <w:t>elbacko</w:t>
-      </w:r>
-      <w:proofErr w:type="spellEnd"/>
-      <w:r>
-        <w:rPr>
-          <w:rFonts w:ascii="Consolas" w:hAnsi="Consolas"/>
-          <w:sz w:val="18"/>
-          <w:szCs w:val="18"/>
-        </w:rPr>
-        <w:t>");</w:t>
+        <w:t>newSpace.spaceType = spaceTypes.get("elbacko");</w:t>
       </w:r>
       <w:r>
         <w:rPr>
@@ -1259,42 +788,7 @@
           <w:szCs w:val="18"/>
         </w:rPr>
         <w:tab/>
-      </w:r>
-      <w:proofErr w:type="spellStart"/>
-      <w:r>
-        <w:rPr>
-          <w:rFonts w:ascii="Consolas" w:hAnsi="Consolas"/>
-          <w:sz w:val="18"/>
-          <w:szCs w:val="18"/>
-        </w:rPr>
-        <w:t>newSpace.spaceType</w:t>
-      </w:r>
-      <w:proofErr w:type="spellEnd"/>
-      <w:r>
-        <w:rPr>
-          <w:rFonts w:ascii="Consolas" w:hAnsi="Consolas"/>
-          <w:sz w:val="18"/>
-          <w:szCs w:val="18"/>
-        </w:rPr>
-        <w:t xml:space="preserve"> = </w:t>
-      </w:r>
-      <w:proofErr w:type="spellStart"/>
-      <w:r>
-        <w:rPr>
-          <w:rFonts w:ascii="Consolas" w:hAnsi="Consolas"/>
-          <w:sz w:val="18"/>
-          <w:szCs w:val="18"/>
-        </w:rPr>
-        <w:t>spaceTypes.get</w:t>
-      </w:r>
-      <w:proofErr w:type="spellEnd"/>
-      <w:r>
-        <w:rPr>
-          <w:rFonts w:ascii="Consolas" w:hAnsi="Consolas"/>
-          <w:sz w:val="18"/>
-          <w:szCs w:val="18"/>
-        </w:rPr>
-        <w:t>("normal");</w:t>
+        <w:t>newSpace.spaceType = spaceTypes.get("normal");</w:t>
       </w:r>
       <w:r>
         <w:rPr>
@@ -1360,25 +854,7 @@
           <w:sz w:val="18"/>
           <w:szCs w:val="18"/>
         </w:rPr>
-        <w:t xml:space="preserve"> + </w:t>
-      </w:r>
-      <w:proofErr w:type="spellStart"/>
-      <w:r>
-        <w:rPr>
-          <w:rFonts w:ascii="Consolas" w:hAnsi="Consolas"/>
-          <w:sz w:val="18"/>
-          <w:szCs w:val="18"/>
-        </w:rPr>
-        <w:t>i</w:t>
-      </w:r>
-      <w:proofErr w:type="spellEnd"/>
-      <w:r>
-        <w:rPr>
-          <w:rFonts w:ascii="Consolas" w:hAnsi="Consolas"/>
-          <w:sz w:val="18"/>
-          <w:szCs w:val="18"/>
-        </w:rPr>
-        <w:t xml:space="preserve"> + </w:t>
+        <w:t xml:space="preserve"> + i + </w:t>
       </w:r>
       <w:r>
         <w:rPr>
@@ -1428,44 +904,7 @@
           <w:szCs w:val="18"/>
         </w:rPr>
         <w:tab/>
-      </w:r>
-      <w:proofErr w:type="spellStart"/>
-      <w:proofErr w:type="gramStart"/>
-      <w:r>
-        <w:rPr>
-          <w:rFonts w:ascii="Consolas" w:hAnsi="Consolas"/>
-          <w:sz w:val="18"/>
-          <w:szCs w:val="18"/>
-        </w:rPr>
-        <w:t>board.push</w:t>
-      </w:r>
-      <w:proofErr w:type="spellEnd"/>
-      <w:proofErr w:type="gramEnd"/>
-      <w:r>
-        <w:rPr>
-          <w:rFonts w:ascii="Consolas" w:hAnsi="Consolas"/>
-          <w:sz w:val="18"/>
-          <w:szCs w:val="18"/>
-        </w:rPr>
-        <w:t>(</w:t>
-      </w:r>
-      <w:proofErr w:type="spellStart"/>
-      <w:r>
-        <w:rPr>
-          <w:rFonts w:ascii="Consolas" w:hAnsi="Consolas"/>
-          <w:sz w:val="18"/>
-          <w:szCs w:val="18"/>
-        </w:rPr>
-        <w:t>newSpace</w:t>
-      </w:r>
-      <w:proofErr w:type="spellEnd"/>
-      <w:r>
-        <w:rPr>
-          <w:rFonts w:ascii="Consolas" w:hAnsi="Consolas"/>
-          <w:sz w:val="18"/>
-          <w:szCs w:val="18"/>
-        </w:rPr>
-        <w:t>);</w:t>
+        <w:t>board.push(newSpace);</w:t>
       </w:r>
     </w:p>
     <w:p>
@@ -1510,23 +949,13 @@
           <w:szCs w:val="18"/>
         </w:rPr>
       </w:pPr>
-      <w:proofErr w:type="gramStart"/>
-      <w:r>
-        <w:rPr>
-          <w:rFonts w:ascii="Consolas" w:hAnsi="Consolas"/>
-          <w:sz w:val="18"/>
-          <w:szCs w:val="18"/>
-        </w:rPr>
-        <w:t>c:\Dev\elbacko\[</w:t>
-      </w:r>
-      <w:proofErr w:type="gramEnd"/>
-      <w:r>
-        <w:rPr>
-          <w:rFonts w:ascii="Consolas" w:hAnsi="Consolas"/>
-          <w:sz w:val="18"/>
-          <w:szCs w:val="18"/>
-        </w:rPr>
-        <w:t>your name]&gt;node game.js</w:t>
+      <w:r>
+        <w:rPr>
+          <w:rFonts w:ascii="Consolas" w:hAnsi="Consolas"/>
+          <w:sz w:val="18"/>
+          <w:szCs w:val="18"/>
+        </w:rPr>
+        <w:t>c:\Dev\elbacko\[your name]&gt;node game.js</w:t>
       </w:r>
     </w:p>
     <w:p>
@@ -1563,13 +992,8 @@
           <w:numId w:val="4"/>
         </w:numPr>
       </w:pPr>
-      <w:proofErr w:type="gramStart"/>
-      <w:r>
-        <w:t>GitHub Push,</w:t>
-      </w:r>
-      <w:proofErr w:type="gramEnd"/>
-      <w:r>
-        <w:t xml:space="preserve"> Pull</w:t>
+      <w:r>
+        <w:t>GitHub Push, Pull</w:t>
       </w:r>
     </w:p>
     <w:p>
@@ -1581,15 +1005,7 @@
         </w:numPr>
       </w:pPr>
       <w:r>
-        <w:t xml:space="preserve">The spaceType.js file and </w:t>
-      </w:r>
-      <w:proofErr w:type="spellStart"/>
-      <w:r>
-        <w:t>SpaceType</w:t>
-      </w:r>
-      <w:proofErr w:type="spellEnd"/>
-      <w:r>
-        <w:t xml:space="preserve"> class</w:t>
+        <w:t>The spaceType.js file and SpaceType class</w:t>
       </w:r>
     </w:p>
     <w:p>
@@ -1731,43 +1147,7 @@
           <w:sz w:val="18"/>
           <w:szCs w:val="18"/>
         </w:rPr>
-        <w:t xml:space="preserve">var </w:t>
-      </w:r>
-      <w:proofErr w:type="spellStart"/>
-      <w:r>
-        <w:rPr>
-          <w:rFonts w:ascii="Consolas" w:hAnsi="Consolas"/>
-          <w:sz w:val="18"/>
-          <w:szCs w:val="18"/>
-        </w:rPr>
-        <w:t>readline</w:t>
-      </w:r>
-      <w:proofErr w:type="spellEnd"/>
-      <w:r>
-        <w:rPr>
-          <w:rFonts w:ascii="Consolas" w:hAnsi="Consolas"/>
-          <w:sz w:val="18"/>
-          <w:szCs w:val="18"/>
-        </w:rPr>
-        <w:t xml:space="preserve"> = require("</w:t>
-      </w:r>
-      <w:proofErr w:type="spellStart"/>
-      <w:r>
-        <w:rPr>
-          <w:rFonts w:ascii="Consolas" w:hAnsi="Consolas"/>
-          <w:sz w:val="18"/>
-          <w:szCs w:val="18"/>
-        </w:rPr>
-        <w:t>readline</w:t>
-      </w:r>
-      <w:proofErr w:type="spellEnd"/>
-      <w:r>
-        <w:rPr>
-          <w:rFonts w:ascii="Consolas" w:hAnsi="Consolas"/>
-          <w:sz w:val="18"/>
-          <w:szCs w:val="18"/>
-        </w:rPr>
-        <w:t>-sync");</w:t>
+        <w:t>var readline = require("readline-sync");</w:t>
       </w:r>
     </w:p>
     <w:p>
@@ -1796,45 +1176,7 @@
           <w:sz w:val="18"/>
           <w:szCs w:val="18"/>
         </w:rPr>
-        <w:t xml:space="preserve">var </w:t>
-      </w:r>
-      <w:proofErr w:type="spellStart"/>
-      <w:r>
-        <w:rPr>
-          <w:rFonts w:ascii="Consolas" w:hAnsi="Consolas"/>
-          <w:sz w:val="18"/>
-          <w:szCs w:val="18"/>
-        </w:rPr>
-        <w:t>playerCount</w:t>
-      </w:r>
-      <w:proofErr w:type="spellEnd"/>
-      <w:r>
-        <w:rPr>
-          <w:rFonts w:ascii="Consolas" w:hAnsi="Consolas"/>
-          <w:sz w:val="18"/>
-          <w:szCs w:val="18"/>
-        </w:rPr>
-        <w:t xml:space="preserve"> = </w:t>
-      </w:r>
-      <w:proofErr w:type="spellStart"/>
-      <w:proofErr w:type="gramStart"/>
-      <w:r>
-        <w:rPr>
-          <w:rFonts w:ascii="Consolas" w:hAnsi="Consolas"/>
-          <w:sz w:val="18"/>
-          <w:szCs w:val="18"/>
-        </w:rPr>
-        <w:t>readline.question</w:t>
-      </w:r>
-      <w:proofErr w:type="spellEnd"/>
-      <w:proofErr w:type="gramEnd"/>
-      <w:r>
-        <w:rPr>
-          <w:rFonts w:ascii="Consolas" w:hAnsi="Consolas"/>
-          <w:sz w:val="18"/>
-          <w:szCs w:val="18"/>
-        </w:rPr>
-        <w:t>("How many players?");</w:t>
+        <w:t>var playerCount = readline.question("How many players?");</w:t>
       </w:r>
       <w:r>
         <w:rPr>
@@ -1868,25 +1210,7 @@
           <w:szCs w:val="18"/>
         </w:rPr>
         <w:br/>
-        <w:t xml:space="preserve">for (var p = 1; p &lt;= </w:t>
-      </w:r>
-      <w:proofErr w:type="spellStart"/>
-      <w:r>
-        <w:rPr>
-          <w:rFonts w:ascii="Consolas" w:hAnsi="Consolas"/>
-          <w:sz w:val="18"/>
-          <w:szCs w:val="18"/>
-        </w:rPr>
-        <w:t>playerCount</w:t>
-      </w:r>
-      <w:proofErr w:type="spellEnd"/>
-      <w:r>
-        <w:rPr>
-          <w:rFonts w:ascii="Consolas" w:hAnsi="Consolas"/>
-          <w:sz w:val="18"/>
-          <w:szCs w:val="18"/>
-        </w:rPr>
-        <w:t>; p++) {</w:t>
+        <w:t>for (var p = 1; p &lt;= playerCount; p++) {</w:t>
       </w:r>
       <w:r>
         <w:rPr>
@@ -2043,35 +1367,7 @@
         <w:rPr>
           <w:rFonts w:ascii="Consolas" w:hAnsi="Consolas"/>
         </w:rPr>
-        <w:t xml:space="preserve">var </w:t>
-      </w:r>
-      <w:proofErr w:type="spellStart"/>
-      <w:r>
-        <w:rPr>
-          <w:rFonts w:ascii="Consolas" w:hAnsi="Consolas"/>
-        </w:rPr>
-        <w:t>dict</w:t>
-      </w:r>
-      <w:proofErr w:type="spellEnd"/>
-      <w:r>
-        <w:rPr>
-          <w:rFonts w:ascii="Consolas" w:hAnsi="Consolas"/>
-        </w:rPr>
-        <w:t xml:space="preserve"> = require("</w:t>
-      </w:r>
-      <w:proofErr w:type="spellStart"/>
-      <w:r>
-        <w:rPr>
-          <w:rFonts w:ascii="Consolas" w:hAnsi="Consolas"/>
-        </w:rPr>
-        <w:t>dict</w:t>
-      </w:r>
-      <w:proofErr w:type="spellEnd"/>
-      <w:r>
-        <w:rPr>
-          <w:rFonts w:ascii="Consolas" w:hAnsi="Consolas"/>
-        </w:rPr>
-        <w:t>");</w:t>
+        <w:t>var dict = require("dict");</w:t>
       </w:r>
       <w:r>
         <w:rPr>
@@ -2091,22 +1387,7 @@
           <w:rFonts w:ascii="Consolas" w:hAnsi="Consolas"/>
         </w:rPr>
         <w:tab/>
-      </w:r>
-      <w:proofErr w:type="spellStart"/>
-      <w:proofErr w:type="gramStart"/>
-      <w:r>
-        <w:rPr>
-          <w:rFonts w:ascii="Consolas" w:hAnsi="Consolas"/>
-        </w:rPr>
-        <w:t>this.ordinal</w:t>
-      </w:r>
-      <w:proofErr w:type="spellEnd"/>
-      <w:proofErr w:type="gramEnd"/>
-      <w:r>
-        <w:rPr>
-          <w:rFonts w:ascii="Consolas" w:hAnsi="Consolas"/>
-        </w:rPr>
-        <w:t xml:space="preserve"> = ordinal;</w:t>
+        <w:t>this.ordinal = ordinal;</w:t>
       </w:r>
       <w:r>
         <w:rPr>
@@ -2120,20 +1401,7 @@
           <w:rFonts w:ascii="Consolas" w:hAnsi="Consolas"/>
         </w:rPr>
         <w:br/>
-      </w:r>
-      <w:proofErr w:type="spellStart"/>
-      <w:r>
-        <w:rPr>
-          <w:rFonts w:ascii="Consolas" w:hAnsi="Consolas"/>
-        </w:rPr>
-        <w:t>module.exports</w:t>
-      </w:r>
-      <w:proofErr w:type="spellEnd"/>
-      <w:r>
-        <w:rPr>
-          <w:rFonts w:ascii="Consolas" w:hAnsi="Consolas"/>
-        </w:rPr>
-        <w:t xml:space="preserve"> = Player;</w:t>
+        <w:t>module.exports = Player;</w:t>
       </w:r>
     </w:p>
     <w:p/>
@@ -2238,34 +1506,7 @@
           <w:rFonts w:ascii="Consolas" w:hAnsi="Consolas"/>
         </w:rPr>
         <w:tab/>
-      </w:r>
-      <w:proofErr w:type="gramStart"/>
-      <w:r>
-        <w:rPr>
-          <w:rFonts w:ascii="Consolas" w:hAnsi="Consolas"/>
-        </w:rPr>
-        <w:t>inventory :</w:t>
-      </w:r>
-      <w:proofErr w:type="gramEnd"/>
-      <w:r>
-        <w:rPr>
-          <w:rFonts w:ascii="Consolas" w:hAnsi="Consolas"/>
-        </w:rPr>
-        <w:t xml:space="preserve"> new </w:t>
-      </w:r>
-      <w:proofErr w:type="spellStart"/>
-      <w:r>
-        <w:rPr>
-          <w:rFonts w:ascii="Consolas" w:hAnsi="Consolas"/>
-        </w:rPr>
-        <w:t>dict</w:t>
-      </w:r>
-      <w:proofErr w:type="spellEnd"/>
-      <w:r>
-        <w:rPr>
-          <w:rFonts w:ascii="Consolas" w:hAnsi="Consolas"/>
-        </w:rPr>
-        <w:t>({})</w:t>
+        <w:t>inventory : new dict({})</w:t>
       </w:r>
       <w:r>
         <w:rPr>
@@ -2305,28 +1546,7 @@
           <w:rFonts w:ascii="Consolas" w:hAnsi="Consolas"/>
         </w:rPr>
         <w:br/>
-      </w:r>
-      <w:proofErr w:type="spellStart"/>
-      <w:proofErr w:type="gramStart"/>
-      <w:r>
-        <w:rPr>
-          <w:rFonts w:ascii="Consolas" w:hAnsi="Consolas"/>
-        </w:rPr>
-        <w:t>bank.inventory.set</w:t>
-      </w:r>
-      <w:proofErr w:type="spellEnd"/>
-      <w:r>
-        <w:rPr>
-          <w:rFonts w:ascii="Consolas" w:hAnsi="Consolas"/>
-        </w:rPr>
-        <w:t>(</w:t>
-      </w:r>
-      <w:proofErr w:type="gramEnd"/>
-      <w:r>
-        <w:rPr>
-          <w:rFonts w:ascii="Consolas" w:hAnsi="Consolas"/>
-        </w:rPr>
-        <w:t>"silver", 120);</w:t>
+        <w:t>bank.inventory.set("silver", 120);</w:t>
       </w:r>
       <w:r>
         <w:rPr>
@@ -2387,15 +1607,7 @@
         </w:numPr>
       </w:pPr>
       <w:r>
-        <w:t xml:space="preserve">Create a variable at the top where we have the </w:t>
-      </w:r>
-      <w:proofErr w:type="gramStart"/>
-      <w:r>
-        <w:t>board[</w:t>
-      </w:r>
-      <w:proofErr w:type="gramEnd"/>
-      <w:r>
-        <w:t>] and game{} called players.  It will be an empty array.</w:t>
+        <w:t>Create a variable at the top where we have the board[] and game{} called players.  It will be an empty array.</w:t>
       </w:r>
     </w:p>
     <w:p/>
@@ -2408,72 +1620,32 @@
         </w:numPr>
       </w:pPr>
       <w:r>
-        <w:t xml:space="preserve">Add each new player to the players array.  Inside the loop at the end of your file, where you are creating each player, put this line before </w:t>
-      </w:r>
-      <w:proofErr w:type="gramStart"/>
-      <w:r>
-        <w:t>the }</w:t>
-      </w:r>
-      <w:proofErr w:type="gramEnd"/>
-      <w:r>
-        <w:t xml:space="preserve"> part of the loop.</w:t>
-      </w:r>
-    </w:p>
-    <w:p>
-      <w:pPr>
-        <w:pStyle w:val="ListParagraph"/>
-      </w:pPr>
-    </w:p>
-    <w:p>
-      <w:pPr>
-        <w:rPr>
-          <w:rFonts w:ascii="Consolas" w:hAnsi="Consolas"/>
-        </w:rPr>
-      </w:pPr>
-      <w:proofErr w:type="spellStart"/>
-      <w:proofErr w:type="gramStart"/>
-      <w:r>
-        <w:rPr>
-          <w:rFonts w:ascii="Consolas" w:hAnsi="Consolas"/>
-        </w:rPr>
-        <w:t>players.push</w:t>
-      </w:r>
-      <w:proofErr w:type="spellEnd"/>
-      <w:proofErr w:type="gramEnd"/>
-      <w:r>
-        <w:rPr>
-          <w:rFonts w:ascii="Consolas" w:hAnsi="Consolas"/>
-        </w:rPr>
-        <w:t>(</w:t>
-      </w:r>
-      <w:proofErr w:type="spellStart"/>
-      <w:r>
-        <w:rPr>
-          <w:rFonts w:ascii="Consolas" w:hAnsi="Consolas"/>
-        </w:rPr>
-        <w:t>newPlayer</w:t>
-      </w:r>
-      <w:proofErr w:type="spellEnd"/>
-      <w:r>
-        <w:rPr>
-          <w:rFonts w:ascii="Consolas" w:hAnsi="Consolas"/>
-        </w:rPr>
-        <w:t>);</w:t>
+        <w:t>Add each new player to the players array.  Inside the loop at the end of your file, where you are creating each player, put this line before the } part of the loop.</w:t>
+      </w:r>
+    </w:p>
+    <w:p>
+      <w:pPr>
+        <w:pStyle w:val="ListParagraph"/>
+      </w:pPr>
+    </w:p>
+    <w:p>
+      <w:pPr>
+        <w:rPr>
+          <w:rFonts w:ascii="Consolas" w:hAnsi="Consolas"/>
+        </w:rPr>
+      </w:pPr>
+      <w:r>
+        <w:rPr>
+          <w:rFonts w:ascii="Consolas" w:hAnsi="Consolas"/>
+        </w:rPr>
+        <w:t>players.push(newPlayer);</w:t>
       </w:r>
     </w:p>
     <w:p/>
     <w:p>
       <w:r>
         <w:tab/>
-        <w:t xml:space="preserve">After this the </w:t>
-      </w:r>
-      <w:proofErr w:type="gramStart"/>
-      <w:r>
-        <w:t>players[</w:t>
-      </w:r>
-      <w:proofErr w:type="gramEnd"/>
-      <w:r>
-        <w:t>] array will have a copy of each player.</w:t>
+        <w:t>After this the players[] array will have a copy of each player.</w:t>
       </w:r>
     </w:p>
     <w:p/>
@@ -2496,27 +1668,11 @@
           <w:rFonts w:ascii="Consolas" w:hAnsi="Consolas"/>
         </w:rPr>
       </w:pPr>
-      <w:proofErr w:type="spellStart"/>
-      <w:proofErr w:type="gramStart"/>
-      <w:r>
-        <w:rPr>
-          <w:rFonts w:ascii="Consolas" w:hAnsi="Consolas"/>
-        </w:rPr>
-        <w:t>newPlayer.inventory.set</w:t>
-      </w:r>
-      <w:proofErr w:type="spellEnd"/>
-      <w:r>
-        <w:rPr>
-          <w:rFonts w:ascii="Consolas" w:hAnsi="Consolas"/>
-        </w:rPr>
-        <w:t>(</w:t>
-      </w:r>
-      <w:proofErr w:type="gramEnd"/>
-      <w:r>
-        <w:rPr>
-          <w:rFonts w:ascii="Consolas" w:hAnsi="Consolas"/>
-        </w:rPr>
-        <w:t>"gold", 5);</w:t>
+      <w:r>
+        <w:rPr>
+          <w:rFonts w:ascii="Consolas" w:hAnsi="Consolas"/>
+        </w:rPr>
+        <w:t>newPlayer.inventory.set("gold", 5);</w:t>
       </w:r>
     </w:p>
     <w:p>
@@ -2680,51 +1836,21 @@
     <w:p/>
     <w:p>
       <w:r>
-        <w:t>Start by going up near the top of the code – under all the variables setup, and make a new function called “</w:t>
-      </w:r>
-      <w:proofErr w:type="spellStart"/>
-      <w:r>
-        <w:t>rollDice</w:t>
-      </w:r>
-      <w:proofErr w:type="spellEnd"/>
-      <w:r>
-        <w:t>”</w:t>
-      </w:r>
-    </w:p>
-    <w:p/>
-    <w:p>
-      <w:pPr>
-        <w:rPr>
-          <w:rFonts w:ascii="Consolas" w:hAnsi="Consolas"/>
-        </w:rPr>
-      </w:pPr>
-      <w:r>
-        <w:rPr>
-          <w:rFonts w:ascii="Consolas" w:hAnsi="Consolas"/>
-        </w:rPr>
-        <w:t xml:space="preserve">function </w:t>
-      </w:r>
-      <w:proofErr w:type="spellStart"/>
-      <w:proofErr w:type="gramStart"/>
-      <w:r>
-        <w:rPr>
-          <w:rFonts w:ascii="Consolas" w:hAnsi="Consolas"/>
-        </w:rPr>
-        <w:t>rollDice</w:t>
-      </w:r>
-      <w:proofErr w:type="spellEnd"/>
-      <w:r>
-        <w:rPr>
-          <w:rFonts w:ascii="Consolas" w:hAnsi="Consolas"/>
-        </w:rPr>
-        <w:t>(</w:t>
-      </w:r>
-      <w:proofErr w:type="gramEnd"/>
-      <w:r>
-        <w:rPr>
-          <w:rFonts w:ascii="Consolas" w:hAnsi="Consolas"/>
-        </w:rPr>
-        <w:t>) {</w:t>
+        <w:t>Start by going up near the top of the code – under all the variables setup, and make a new function called “rollDice”</w:t>
+      </w:r>
+    </w:p>
+    <w:p/>
+    <w:p>
+      <w:pPr>
+        <w:rPr>
+          <w:rFonts w:ascii="Consolas" w:hAnsi="Consolas"/>
+        </w:rPr>
+      </w:pPr>
+      <w:r>
+        <w:rPr>
+          <w:rFonts w:ascii="Consolas" w:hAnsi="Consolas"/>
+        </w:rPr>
+        <w:t>function rollDice() {</w:t>
       </w:r>
     </w:p>
     <w:p>
@@ -2775,30 +1901,12 @@
         </w:rPr>
         <w:tab/>
       </w:r>
-      <w:proofErr w:type="spellStart"/>
-      <w:proofErr w:type="gramStart"/>
       <w:r>
         <w:rPr>
           <w:rFonts w:ascii="Consolas" w:hAnsi="Consolas"/>
           <w:highlight w:val="yellow"/>
         </w:rPr>
-        <w:t>rollDice</w:t>
-      </w:r>
-      <w:proofErr w:type="spellEnd"/>
-      <w:r>
-        <w:rPr>
-          <w:rFonts w:ascii="Consolas" w:hAnsi="Consolas"/>
-          <w:highlight w:val="yellow"/>
-        </w:rPr>
-        <w:t>(</w:t>
-      </w:r>
-      <w:proofErr w:type="gramEnd"/>
-      <w:r>
-        <w:rPr>
-          <w:rFonts w:ascii="Consolas" w:hAnsi="Consolas"/>
-          <w:highlight w:val="yellow"/>
-        </w:rPr>
-        <w:t>);</w:t>
+        <w:t>rollDice();</w:t>
       </w:r>
     </w:p>
     <w:p>
@@ -2837,51 +1945,21 @@
     </w:p>
     <w:p>
       <w:r>
-        <w:t xml:space="preserve">Then inside </w:t>
-      </w:r>
-      <w:proofErr w:type="spellStart"/>
-      <w:r>
-        <w:t>rollDice</w:t>
-      </w:r>
-      <w:proofErr w:type="spellEnd"/>
-      <w:r>
-        <w:t>, output something:</w:t>
-      </w:r>
-    </w:p>
-    <w:p/>
-    <w:p>
-      <w:pPr>
-        <w:rPr>
-          <w:rFonts w:ascii="Consolas" w:hAnsi="Consolas"/>
-        </w:rPr>
-      </w:pPr>
-      <w:r>
-        <w:rPr>
-          <w:rFonts w:ascii="Consolas" w:hAnsi="Consolas"/>
-        </w:rPr>
-        <w:t xml:space="preserve">function </w:t>
-      </w:r>
-      <w:proofErr w:type="spellStart"/>
-      <w:proofErr w:type="gramStart"/>
-      <w:r>
-        <w:rPr>
-          <w:rFonts w:ascii="Consolas" w:hAnsi="Consolas"/>
-        </w:rPr>
-        <w:t>rollDice</w:t>
-      </w:r>
-      <w:proofErr w:type="spellEnd"/>
-      <w:r>
-        <w:rPr>
-          <w:rFonts w:ascii="Consolas" w:hAnsi="Consolas"/>
-        </w:rPr>
-        <w:t>(</w:t>
-      </w:r>
-      <w:proofErr w:type="gramEnd"/>
-      <w:r>
-        <w:rPr>
-          <w:rFonts w:ascii="Consolas" w:hAnsi="Consolas"/>
-        </w:rPr>
-        <w:t>) {</w:t>
+        <w:t>Then inside rollDice, output something:</w:t>
+      </w:r>
+    </w:p>
+    <w:p/>
+    <w:p>
+      <w:pPr>
+        <w:rPr>
+          <w:rFonts w:ascii="Consolas" w:hAnsi="Consolas"/>
+        </w:rPr>
+      </w:pPr>
+      <w:r>
+        <w:rPr>
+          <w:rFonts w:ascii="Consolas" w:hAnsi="Consolas"/>
+        </w:rPr>
+        <w:t>function rollDice() {</w:t>
       </w:r>
     </w:p>
     <w:p>
@@ -2896,28 +1974,145 @@
         </w:rPr>
         <w:t xml:space="preserve">    </w:t>
       </w:r>
-      <w:proofErr w:type="gramStart"/>
       <w:r>
         <w:rPr>
           <w:rFonts w:ascii="Consolas" w:hAnsi="Consolas"/>
           <w:highlight w:val="yellow"/>
         </w:rPr>
-        <w:t>console.log(</w:t>
-      </w:r>
-      <w:proofErr w:type="gramEnd"/>
+        <w:t>console.log("Dice rolled!");</w:t>
+      </w:r>
+    </w:p>
+    <w:p>
+      <w:pPr>
+        <w:rPr>
+          <w:rFonts w:ascii="Consolas" w:hAnsi="Consolas"/>
+        </w:rPr>
+      </w:pPr>
+      <w:r>
+        <w:rPr>
+          <w:rFonts w:ascii="Consolas" w:hAnsi="Consolas"/>
+        </w:rPr>
+        <w:t>}</w:t>
+      </w:r>
+    </w:p>
+    <w:p/>
+    <w:p/>
+    <w:p>
+      <w:pPr>
+        <w:rPr>
+          <w:rFonts w:ascii="Consolas" w:hAnsi="Consolas"/>
+        </w:rPr>
+      </w:pPr>
+      <w:r>
+        <w:rPr>
+          <w:rFonts w:ascii="Consolas" w:hAnsi="Consolas"/>
+        </w:rPr>
+        <w:br w:type="page"/>
+      </w:r>
+    </w:p>
+    <w:p>
+      <w:pPr>
+        <w:pStyle w:val="Heading1"/>
+      </w:pPr>
+      <w:r>
+        <w:lastRenderedPageBreak/>
+        <w:t>Homework 4.2</w:t>
+      </w:r>
+    </w:p>
+    <w:p>
+      <w:pPr>
+        <w:pStyle w:val="Heading2"/>
+      </w:pPr>
+      <w:r>
+        <w:t>Random</w:t>
+      </w:r>
+      <w:r>
+        <w:t>ness</w:t>
+      </w:r>
+    </w:p>
+    <w:p/>
+    <w:p>
+      <w:r>
+        <w:t>First, let’s make a new function and put it above rollDice.  Paste this in.</w:t>
+      </w:r>
+    </w:p>
+    <w:p/>
+    <w:p>
+      <w:pPr>
+        <w:rPr>
+          <w:rFonts w:ascii="Consolas" w:hAnsi="Consolas"/>
+        </w:rPr>
+      </w:pPr>
+      <w:r>
+        <w:rPr>
+          <w:rFonts w:ascii="Consolas" w:hAnsi="Consolas"/>
+        </w:rPr>
+        <w:t>function getRandomInt(min, max) {</w:t>
+      </w:r>
+    </w:p>
+    <w:p>
+      <w:pPr>
+        <w:rPr>
+          <w:rFonts w:ascii="Consolas" w:hAnsi="Consolas"/>
+        </w:rPr>
+      </w:pPr>
+      <w:r>
+        <w:rPr>
+          <w:rFonts w:ascii="Consolas" w:hAnsi="Consolas"/>
+        </w:rPr>
+        <w:t xml:space="preserve">    return Math.floor(Math.random() * (max - min + 1)) + min;</w:t>
+      </w:r>
+    </w:p>
+    <w:p>
+      <w:pPr>
+        <w:rPr>
+          <w:rFonts w:ascii="Consolas" w:hAnsi="Consolas"/>
+        </w:rPr>
+      </w:pPr>
+      <w:r>
+        <w:rPr>
+          <w:rFonts w:ascii="Consolas" w:hAnsi="Consolas"/>
+        </w:rPr>
+        <w:t>}</w:t>
+      </w:r>
+    </w:p>
+    <w:p/>
+    <w:p>
+      <w:r>
+        <w:t xml:space="preserve">Let’s change what’s in rollDice to </w:t>
+      </w:r>
+    </w:p>
+    <w:p>
+      <w:pPr>
+        <w:rPr>
+          <w:rFonts w:ascii="Consolas" w:hAnsi="Consolas"/>
+        </w:rPr>
+      </w:pPr>
+      <w:r>
+        <w:rPr>
+          <w:rFonts w:ascii="Consolas" w:hAnsi="Consolas"/>
+        </w:rPr>
+        <w:t>function rollDice() {</w:t>
+      </w:r>
+    </w:p>
+    <w:p>
+      <w:pPr>
+        <w:rPr>
+          <w:rFonts w:ascii="Consolas" w:hAnsi="Consolas"/>
+        </w:rPr>
+      </w:pPr>
+      <w:r>
+        <w:rPr>
+          <w:rFonts w:ascii="Consolas" w:hAnsi="Consolas"/>
+        </w:rPr>
+        <w:t xml:space="preserve">    </w:t>
+      </w:r>
       <w:r>
         <w:rPr>
           <w:rFonts w:ascii="Consolas" w:hAnsi="Consolas"/>
           <w:highlight w:val="yellow"/>
         </w:rPr>
-        <w:t>"</w:t>
-      </w:r>
-      <w:r>
-        <w:rPr>
-          <w:rFonts w:ascii="Consolas" w:hAnsi="Consolas"/>
-          <w:highlight w:val="yellow"/>
-        </w:rPr>
-        <w:t>Dice rolled!");</w:t>
+        <w:t>PUT YOUR CODE HERE</w:t>
       </w:r>
     </w:p>
     <w:p>
@@ -2934,241 +2129,9 @@
       </w:r>
     </w:p>
     <w:p/>
-    <w:p/>
-    <w:p>
-      <w:pPr>
-        <w:rPr>
-          <w:rFonts w:ascii="Consolas" w:hAnsi="Consolas"/>
-        </w:rPr>
-      </w:pPr>
-      <w:r>
-        <w:rPr>
-          <w:rFonts w:ascii="Consolas" w:hAnsi="Consolas"/>
-        </w:rPr>
-        <w:br w:type="page"/>
-      </w:r>
-    </w:p>
-    <w:p>
-      <w:pPr>
-        <w:pStyle w:val="Heading1"/>
-      </w:pPr>
-      <w:r>
-        <w:lastRenderedPageBreak/>
-        <w:t>Homework 4.</w:t>
-      </w:r>
-      <w:r>
-        <w:t>2</w:t>
-      </w:r>
-    </w:p>
-    <w:p>
-      <w:pPr>
-        <w:pStyle w:val="Heading2"/>
-      </w:pPr>
-      <w:r>
-        <w:t>Random</w:t>
-      </w:r>
-      <w:r>
-        <w:t>ness</w:t>
-      </w:r>
-    </w:p>
-    <w:p/>
-    <w:p>
-      <w:r>
-        <w:t xml:space="preserve">First, let’s make a new function and put it above </w:t>
-      </w:r>
-      <w:proofErr w:type="spellStart"/>
-      <w:r>
-        <w:t>rollDice</w:t>
-      </w:r>
-      <w:proofErr w:type="spellEnd"/>
-      <w:r>
-        <w:t>.  Paste this in.</w:t>
-      </w:r>
-    </w:p>
-    <w:p/>
-    <w:p>
-      <w:pPr>
-        <w:rPr>
-          <w:rFonts w:ascii="Consolas" w:hAnsi="Consolas"/>
-        </w:rPr>
-      </w:pPr>
-      <w:r>
-        <w:rPr>
-          <w:rFonts w:ascii="Consolas" w:hAnsi="Consolas"/>
-        </w:rPr>
-        <w:t xml:space="preserve">function </w:t>
-      </w:r>
-      <w:proofErr w:type="spellStart"/>
-      <w:proofErr w:type="gramStart"/>
-      <w:r>
-        <w:rPr>
-          <w:rFonts w:ascii="Consolas" w:hAnsi="Consolas"/>
-        </w:rPr>
-        <w:t>getRandomInt</w:t>
-      </w:r>
-      <w:proofErr w:type="spellEnd"/>
-      <w:r>
-        <w:rPr>
-          <w:rFonts w:ascii="Consolas" w:hAnsi="Consolas"/>
-        </w:rPr>
-        <w:t>(</w:t>
-      </w:r>
-      <w:proofErr w:type="gramEnd"/>
-      <w:r>
-        <w:rPr>
-          <w:rFonts w:ascii="Consolas" w:hAnsi="Consolas"/>
-        </w:rPr>
-        <w:t>min, max) {</w:t>
-      </w:r>
-    </w:p>
-    <w:p>
-      <w:pPr>
-        <w:rPr>
-          <w:rFonts w:ascii="Consolas" w:hAnsi="Consolas"/>
-        </w:rPr>
-      </w:pPr>
-      <w:r>
-        <w:rPr>
-          <w:rFonts w:ascii="Consolas" w:hAnsi="Consolas"/>
-        </w:rPr>
-        <w:t xml:space="preserve">    return </w:t>
-      </w:r>
-      <w:proofErr w:type="spellStart"/>
-      <w:r>
-        <w:rPr>
-          <w:rFonts w:ascii="Consolas" w:hAnsi="Consolas"/>
-        </w:rPr>
-        <w:t>Math.floor</w:t>
-      </w:r>
-      <w:proofErr w:type="spellEnd"/>
-      <w:r>
-        <w:rPr>
-          <w:rFonts w:ascii="Consolas" w:hAnsi="Consolas"/>
-        </w:rPr>
-        <w:t>(</w:t>
-      </w:r>
-      <w:proofErr w:type="spellStart"/>
-      <w:r>
-        <w:rPr>
-          <w:rFonts w:ascii="Consolas" w:hAnsi="Consolas"/>
-        </w:rPr>
-        <w:t>Math.random</w:t>
-      </w:r>
-      <w:proofErr w:type="spellEnd"/>
-      <w:r>
-        <w:rPr>
-          <w:rFonts w:ascii="Consolas" w:hAnsi="Consolas"/>
-        </w:rPr>
-        <w:t>() * (max - min + 1)) + min;</w:t>
-      </w:r>
-    </w:p>
-    <w:p>
-      <w:pPr>
-        <w:rPr>
-          <w:rFonts w:ascii="Consolas" w:hAnsi="Consolas"/>
-        </w:rPr>
-      </w:pPr>
-      <w:r>
-        <w:rPr>
-          <w:rFonts w:ascii="Consolas" w:hAnsi="Consolas"/>
-        </w:rPr>
-        <w:t>}</w:t>
-      </w:r>
-    </w:p>
-    <w:p/>
-    <w:p>
-      <w:r>
-        <w:t xml:space="preserve">Let’s change what’s in </w:t>
-      </w:r>
-      <w:proofErr w:type="spellStart"/>
-      <w:r>
-        <w:t>rollDice</w:t>
-      </w:r>
-      <w:proofErr w:type="spellEnd"/>
-      <w:r>
-        <w:t xml:space="preserve"> to </w:t>
-      </w:r>
-    </w:p>
-    <w:p>
-      <w:pPr>
-        <w:rPr>
-          <w:rFonts w:ascii="Consolas" w:hAnsi="Consolas"/>
-        </w:rPr>
-      </w:pPr>
-      <w:r>
-        <w:rPr>
-          <w:rFonts w:ascii="Consolas" w:hAnsi="Consolas"/>
-        </w:rPr>
-        <w:t xml:space="preserve">function </w:t>
-      </w:r>
-      <w:proofErr w:type="spellStart"/>
-      <w:proofErr w:type="gramStart"/>
-      <w:r>
-        <w:rPr>
-          <w:rFonts w:ascii="Consolas" w:hAnsi="Consolas"/>
-        </w:rPr>
-        <w:t>rollDice</w:t>
-      </w:r>
-      <w:proofErr w:type="spellEnd"/>
-      <w:r>
-        <w:rPr>
-          <w:rFonts w:ascii="Consolas" w:hAnsi="Consolas"/>
-        </w:rPr>
-        <w:t>(</w:t>
-      </w:r>
-      <w:proofErr w:type="gramEnd"/>
-      <w:r>
-        <w:rPr>
-          <w:rFonts w:ascii="Consolas" w:hAnsi="Consolas"/>
-        </w:rPr>
-        <w:t>) {</w:t>
-      </w:r>
-    </w:p>
-    <w:p>
-      <w:pPr>
-        <w:rPr>
-          <w:rFonts w:ascii="Consolas" w:hAnsi="Consolas"/>
-        </w:rPr>
-      </w:pPr>
-      <w:r>
-        <w:rPr>
-          <w:rFonts w:ascii="Consolas" w:hAnsi="Consolas"/>
-        </w:rPr>
-        <w:t xml:space="preserve">    </w:t>
-      </w:r>
-      <w:r>
-        <w:rPr>
-          <w:rFonts w:ascii="Consolas" w:hAnsi="Consolas"/>
-          <w:highlight w:val="yellow"/>
-        </w:rPr>
-        <w:t>PUT YOUR CODE HERE</w:t>
-      </w:r>
-    </w:p>
-    <w:p>
-      <w:pPr>
-        <w:rPr>
-          <w:rFonts w:ascii="Consolas" w:hAnsi="Consolas"/>
-        </w:rPr>
-      </w:pPr>
-      <w:r>
-        <w:rPr>
-          <w:rFonts w:ascii="Consolas" w:hAnsi="Consolas"/>
-        </w:rPr>
-        <w:t>}</w:t>
-      </w:r>
-    </w:p>
-    <w:p/>
-    <w:p>
-      <w:r>
-        <w:t xml:space="preserve">On that line, call </w:t>
-      </w:r>
-      <w:proofErr w:type="spellStart"/>
-      <w:r>
-        <w:t>getRandomInt</w:t>
-      </w:r>
-      <w:proofErr w:type="spellEnd"/>
-      <w:r>
-        <w:t xml:space="preserve"> to roll dice.  What two numbers should you pass in?  Put those values into a console.log.  Ask questions </w:t>
+    <w:p>
+      <w:r>
+        <w:t xml:space="preserve">On that line, call getRandomInt to roll dice.  What two numbers should you pass in?  Put those values into a console.log.  Ask questions </w:t>
       </w:r>
       <w:r>
         <w:rPr>
@@ -3189,7 +2152,190 @@
         </mc:AlternateContent>
       </w:r>
     </w:p>
-    <w:p>
+    <w:p/>
+    <w:p>
+      <w:pPr>
+        <w:rPr>
+          <w:rFonts w:ascii="Consolas" w:hAnsi="Consolas"/>
+        </w:rPr>
+      </w:pPr>
+      <w:r>
+        <w:rPr>
+          <w:rFonts w:ascii="Consolas" w:hAnsi="Consolas"/>
+        </w:rPr>
+        <w:br w:type="page"/>
+      </w:r>
+    </w:p>
+    <w:p>
+      <w:pPr>
+        <w:pStyle w:val="Heading1"/>
+      </w:pPr>
+      <w:r>
+        <w:lastRenderedPageBreak/>
+        <w:t>Homework 4.</w:t>
+      </w:r>
+      <w:r>
+        <w:t>3</w:t>
+      </w:r>
+    </w:p>
+    <w:p>
+      <w:pPr>
+        <w:pStyle w:val="Heading2"/>
+      </w:pPr>
+      <w:r>
+        <w:t>Loop Until Game Over</w:t>
+      </w:r>
+    </w:p>
+    <w:p/>
+    <w:p>
+      <w:pPr>
+        <w:rPr>
+          <w:b/>
+        </w:rPr>
+      </w:pPr>
+      <w:r>
+        <w:t xml:space="preserve">Right now, we </w:t>
+      </w:r>
+      <w:r>
+        <w:t xml:space="preserve">have our game in an “infinite loop” because it’s in a </w:t>
+      </w:r>
+      <w:r>
+        <w:rPr>
+          <w:b/>
+        </w:rPr>
+        <w:t>while (true)</w:t>
+      </w:r>
+    </w:p>
+    <w:p>
+      <w:r>
+        <w:t>Let’s change it to use a function so that the game knows when it’s actually over.</w:t>
+      </w:r>
+    </w:p>
+    <w:p>
+      <w:r>
+        <w:t>First, make a new function in the functions area (by getRandomInt) called isGameOver.  It will have no parameters.</w:t>
+      </w:r>
+    </w:p>
+    <w:p>
+      <w:r>
+        <w:t>Make it just return the value false.</w:t>
+      </w:r>
+    </w:p>
+    <w:p>
+      <w:r>
+        <w:t>Then change your game loop to check isGameOver() instead of true.</w:t>
+      </w:r>
+    </w:p>
+    <w:p/>
+    <w:p>
+      <w:pPr>
+        <w:rPr>
+          <w:rFonts w:ascii="Consolas" w:hAnsi="Consolas"/>
+        </w:rPr>
+      </w:pPr>
+      <w:r>
+        <w:rPr>
+          <w:rFonts w:ascii="Consolas" w:hAnsi="Consolas"/>
+        </w:rPr>
+        <w:br w:type="page"/>
+      </w:r>
+    </w:p>
+    <w:p>
+      <w:pPr>
+        <w:pStyle w:val="Heading1"/>
+      </w:pPr>
+      <w:r>
+        <w:lastRenderedPageBreak/>
+        <w:t>Homework 4.</w:t>
+      </w:r>
+      <w:r>
+        <w:t>4</w:t>
+      </w:r>
+    </w:p>
+    <w:p>
+      <w:pPr>
+        <w:pStyle w:val="Heading2"/>
+      </w:pPr>
+      <w:r>
+        <w:t>Game Over Check</w:t>
+      </w:r>
+    </w:p>
+    <w:p/>
+    <w:p>
+      <w:r>
+        <w:t xml:space="preserve">How do we know if the game is over?  There are two conditions.  </w:t>
+      </w:r>
+    </w:p>
+    <w:p>
+      <w:pPr>
+        <w:pStyle w:val="ListParagraph"/>
+        <w:numPr>
+          <w:ilvl w:val="0"/>
+          <w:numId w:val="10"/>
+        </w:numPr>
+        <w:rPr>
+          <w:b/>
+        </w:rPr>
+      </w:pPr>
+      <w:r>
+        <w:rPr>
+          <w:b/>
+        </w:rPr>
+        <w:t>One of the players lands on the “end” space</w:t>
+      </w:r>
+    </w:p>
+    <w:p>
+      <w:pPr>
+        <w:pStyle w:val="ListParagraph"/>
+        <w:numPr>
+          <w:ilvl w:val="0"/>
+          <w:numId w:val="10"/>
+        </w:numPr>
+        <w:rPr>
+          <w:b/>
+        </w:rPr>
+      </w:pPr>
+      <w:r>
+        <w:rPr>
+          <w:b/>
+        </w:rPr>
+        <w:t xml:space="preserve"> ??  what is this one?</w:t>
+      </w:r>
+    </w:p>
+    <w:p>
+      <w:r>
+        <w:t>Let’s change isGameOver to check these conditions.</w:t>
+      </w:r>
+    </w:p>
+    <w:p>
+      <w:r>
+        <w:t>Start by declaring a variable called “isOver” in the function and start it out set to false.</w:t>
+      </w:r>
+    </w:p>
+    <w:p>
+      <w:r>
+        <w:t>Then we have to check if any players are on the “end” space:</w:t>
+      </w:r>
+    </w:p>
+    <w:p>
+      <w:r>
+        <w:tab/>
+      </w:r>
+      <w:r>
+        <w:tab/>
+        <w:t>players.forEach(p =&gt; { if (board[p.space].spaceType.name == "end") isOver = true; });</w:t>
+      </w:r>
+    </w:p>
+    <w:p/>
+    <w:p>
+      <w:r>
+        <w:t>We’ll talk about what this line means in class.</w:t>
+      </w:r>
+    </w:p>
+    <w:p>
+      <w:r>
+        <w:t>At the end of the function, return isOver as the value of the function.</w:t>
+      </w:r>
       <w:bookmarkStart w:id="0" w:name="_GoBack"/>
       <w:bookmarkEnd w:id="0"/>
     </w:p>
@@ -3665,6 +2811,95 @@
     </w:lvl>
   </w:abstractNum>
   <w:abstractNum w:abstractNumId="4" w15:restartNumberingAfterBreak="0">
+    <w:nsid w:val="2BE660F9"/>
+    <w:multiLevelType w:val="hybridMultilevel"/>
+    <w:tmpl w:val="F0EAEE80"/>
+    <w:lvl w:ilvl="0" w:tplc="0409000F">
+      <w:start w:val="1"/>
+      <w:numFmt w:val="decimal"/>
+      <w:lvlText w:val="%1."/>
+      <w:lvlJc w:val="left"/>
+      <w:pPr>
+        <w:ind w:left="720" w:hanging="360"/>
+      </w:pPr>
+      <w:rPr>
+        <w:rFonts w:hint="default"/>
+      </w:rPr>
+    </w:lvl>
+    <w:lvl w:ilvl="1" w:tplc="04090019" w:tentative="1">
+      <w:start w:val="1"/>
+      <w:numFmt w:val="lowerLetter"/>
+      <w:lvlText w:val="%2."/>
+      <w:lvlJc w:val="left"/>
+      <w:pPr>
+        <w:ind w:left="1440" w:hanging="360"/>
+      </w:pPr>
+    </w:lvl>
+    <w:lvl w:ilvl="2" w:tplc="0409001B" w:tentative="1">
+      <w:start w:val="1"/>
+      <w:numFmt w:val="lowerRoman"/>
+      <w:lvlText w:val="%3."/>
+      <w:lvlJc w:val="right"/>
+      <w:pPr>
+        <w:ind w:left="2160" w:hanging="180"/>
+      </w:pPr>
+    </w:lvl>
+    <w:lvl w:ilvl="3" w:tplc="0409000F" w:tentative="1">
+      <w:start w:val="1"/>
+      <w:numFmt w:val="decimal"/>
+      <w:lvlText w:val="%4."/>
+      <w:lvlJc w:val="left"/>
+      <w:pPr>
+        <w:ind w:left="2880" w:hanging="360"/>
+      </w:pPr>
+    </w:lvl>
+    <w:lvl w:ilvl="4" w:tplc="04090019" w:tentative="1">
+      <w:start w:val="1"/>
+      <w:numFmt w:val="lowerLetter"/>
+      <w:lvlText w:val="%5."/>
+      <w:lvlJc w:val="left"/>
+      <w:pPr>
+        <w:ind w:left="3600" w:hanging="360"/>
+      </w:pPr>
+    </w:lvl>
+    <w:lvl w:ilvl="5" w:tplc="0409001B" w:tentative="1">
+      <w:start w:val="1"/>
+      <w:numFmt w:val="lowerRoman"/>
+      <w:lvlText w:val="%6."/>
+      <w:lvlJc w:val="right"/>
+      <w:pPr>
+        <w:ind w:left="4320" w:hanging="180"/>
+      </w:pPr>
+    </w:lvl>
+    <w:lvl w:ilvl="6" w:tplc="0409000F" w:tentative="1">
+      <w:start w:val="1"/>
+      <w:numFmt w:val="decimal"/>
+      <w:lvlText w:val="%7."/>
+      <w:lvlJc w:val="left"/>
+      <w:pPr>
+        <w:ind w:left="5040" w:hanging="360"/>
+      </w:pPr>
+    </w:lvl>
+    <w:lvl w:ilvl="7" w:tplc="04090019" w:tentative="1">
+      <w:start w:val="1"/>
+      <w:numFmt w:val="lowerLetter"/>
+      <w:lvlText w:val="%8."/>
+      <w:lvlJc w:val="left"/>
+      <w:pPr>
+        <w:ind w:left="5760" w:hanging="360"/>
+      </w:pPr>
+    </w:lvl>
+    <w:lvl w:ilvl="8" w:tplc="0409001B" w:tentative="1">
+      <w:start w:val="1"/>
+      <w:numFmt w:val="lowerRoman"/>
+      <w:lvlText w:val="%9."/>
+      <w:lvlJc w:val="right"/>
+      <w:pPr>
+        <w:ind w:left="6480" w:hanging="180"/>
+      </w:pPr>
+    </w:lvl>
+  </w:abstractNum>
+  <w:abstractNum w:abstractNumId="5" w15:restartNumberingAfterBreak="0">
     <w:nsid w:val="318B56F7"/>
     <w:multiLevelType w:val="hybridMultilevel"/>
     <w:tmpl w:val="334AE4B8"/>
@@ -3776,7 +3011,7 @@
       </w:rPr>
     </w:lvl>
   </w:abstractNum>
-  <w:abstractNum w:abstractNumId="5" w15:restartNumberingAfterBreak="0">
+  <w:abstractNum w:abstractNumId="6" w15:restartNumberingAfterBreak="0">
     <w:nsid w:val="57924287"/>
     <w:multiLevelType w:val="hybridMultilevel"/>
     <w:tmpl w:val="A454D340"/>
@@ -3865,7 +3100,7 @@
       </w:pPr>
     </w:lvl>
   </w:abstractNum>
-  <w:abstractNum w:abstractNumId="6" w15:restartNumberingAfterBreak="0">
+  <w:abstractNum w:abstractNumId="7" w15:restartNumberingAfterBreak="0">
     <w:nsid w:val="63365191"/>
     <w:multiLevelType w:val="hybridMultilevel"/>
     <w:tmpl w:val="A454D340"/>
@@ -3954,7 +3189,7 @@
       </w:pPr>
     </w:lvl>
   </w:abstractNum>
-  <w:abstractNum w:abstractNumId="7" w15:restartNumberingAfterBreak="0">
+  <w:abstractNum w:abstractNumId="8" w15:restartNumberingAfterBreak="0">
     <w:nsid w:val="64804951"/>
     <w:multiLevelType w:val="hybridMultilevel"/>
     <w:tmpl w:val="EADEC8B0"/>
@@ -4043,7 +3278,7 @@
       </w:pPr>
     </w:lvl>
   </w:abstractNum>
-  <w:abstractNum w:abstractNumId="8" w15:restartNumberingAfterBreak="0">
+  <w:abstractNum w:abstractNumId="9" w15:restartNumberingAfterBreak="0">
     <w:nsid w:val="7B42659E"/>
     <w:multiLevelType w:val="hybridMultilevel"/>
     <w:tmpl w:val="F6C8DE68"/>
@@ -4133,31 +3368,34 @@
     </w:lvl>
   </w:abstractNum>
   <w:num w:numId="1">
-    <w:abstractNumId w:val="8"/>
+    <w:abstractNumId w:val="9"/>
   </w:num>
   <w:num w:numId="2">
-    <w:abstractNumId w:val="6"/>
+    <w:abstractNumId w:val="7"/>
   </w:num>
   <w:num w:numId="3">
     <w:abstractNumId w:val="1"/>
   </w:num>
   <w:num w:numId="4">
-    <w:abstractNumId w:val="4"/>
+    <w:abstractNumId w:val="5"/>
   </w:num>
   <w:num w:numId="5">
     <w:abstractNumId w:val="0"/>
   </w:num>
   <w:num w:numId="6">
-    <w:abstractNumId w:val="7"/>
+    <w:abstractNumId w:val="8"/>
   </w:num>
   <w:num w:numId="7">
-    <w:abstractNumId w:val="5"/>
+    <w:abstractNumId w:val="6"/>
   </w:num>
   <w:num w:numId="8">
     <w:abstractNumId w:val="2"/>
   </w:num>
   <w:num w:numId="9">
     <w:abstractNumId w:val="3"/>
+  </w:num>
+  <w:num w:numId="10">
+    <w:abstractNumId w:val="4"/>
   </w:num>
 </w:numbering>
 </file>

</xml_diff>

<commit_message>
Put back what Claire deleted :)
</commit_message>
<xml_diff>
--- a/Programming Assignments 2018-2019.docx
+++ b/Programming Assignments 2018-2019.docx
@@ -197,15 +197,7 @@
         </w:numPr>
       </w:pPr>
       <w:r>
-        <w:t xml:space="preserve">Install </w:t>
-      </w:r>
-      <w:proofErr w:type="spellStart"/>
-      <w:r>
-        <w:t>npm</w:t>
-      </w:r>
-      <w:proofErr w:type="spellEnd"/>
-      <w:r>
-        <w:t xml:space="preserve"> modules</w:t>
+        <w:t>Install npm modules</w:t>
       </w:r>
       <w:r>
         <w:br/>
@@ -224,64 +216,22 @@
         <w:pStyle w:val="ListParagraph"/>
       </w:pPr>
       <w:r>
-        <w:t xml:space="preserve">* cd </w:t>
-      </w:r>
-      <w:proofErr w:type="spellStart"/>
-      <w:r>
-        <w:t>elbacko</w:t>
-      </w:r>
-      <w:proofErr w:type="spellEnd"/>
-      <w:r>
-        <w:br/>
-        <w:t xml:space="preserve">* </w:t>
-      </w:r>
-      <w:proofErr w:type="spellStart"/>
-      <w:r>
-        <w:t>npm</w:t>
-      </w:r>
-      <w:proofErr w:type="spellEnd"/>
-      <w:r>
-        <w:t xml:space="preserve"> install </w:t>
-      </w:r>
-      <w:proofErr w:type="spellStart"/>
-      <w:r>
-        <w:t>dict</w:t>
-      </w:r>
-      <w:proofErr w:type="spellEnd"/>
-      <w:r>
-        <w:br/>
-        <w:t xml:space="preserve">* </w:t>
-      </w:r>
-      <w:proofErr w:type="spellStart"/>
-      <w:r>
-        <w:t>npm</w:t>
-      </w:r>
-      <w:proofErr w:type="spellEnd"/>
-      <w:r>
-        <w:t xml:space="preserve"> install </w:t>
-      </w:r>
-      <w:proofErr w:type="spellStart"/>
-      <w:r>
-        <w:t>readline</w:t>
-      </w:r>
-      <w:proofErr w:type="spellEnd"/>
-      <w:r>
-        <w:t>-sync</w:t>
-      </w:r>
-      <w:r>
-        <w:br/>
-      </w:r>
-      <w:r>
-        <w:br/>
-        <w:t xml:space="preserve">Notes:  you will see some warnings when you do the two </w:t>
-      </w:r>
-      <w:proofErr w:type="spellStart"/>
-      <w:r>
-        <w:t>npm</w:t>
-      </w:r>
-      <w:proofErr w:type="spellEnd"/>
-      <w:r>
-        <w:t xml:space="preserve"> commands.  You can ignore them.</w:t>
+        <w:t>* cd elbacko</w:t>
+      </w:r>
+      <w:r>
+        <w:br/>
+        <w:t>* npm install dict</w:t>
+      </w:r>
+      <w:r>
+        <w:br/>
+        <w:t>* npm install readline-sync</w:t>
+      </w:r>
+      <w:r>
+        <w:br/>
+      </w:r>
+      <w:r>
+        <w:br/>
+        <w:t>Notes:  you will see some warnings when you do the two npm commands.  You can ignore them.</w:t>
       </w:r>
       <w:r>
         <w:br/>
@@ -315,13 +265,8 @@
         <w:pStyle w:val="ListParagraph"/>
       </w:pPr>
       <w:r>
-        <w:t xml:space="preserve">* cd </w:t>
-      </w:r>
-      <w:proofErr w:type="spellStart"/>
-      <w:r>
-        <w:t>elbacko</w:t>
-      </w:r>
-      <w:proofErr w:type="spellEnd"/>
+        <w:t>* cd elbacko</w:t>
+      </w:r>
       <w:r>
         <w:br/>
         <w:t>* node</w:t>
@@ -347,51 +292,23 @@
         <w:pStyle w:val="ListParagraph"/>
       </w:pPr>
       <w:r>
-        <w:t xml:space="preserve">&gt; </w:t>
-      </w:r>
-      <w:proofErr w:type="spellStart"/>
-      <w:proofErr w:type="gramStart"/>
-      <w:r>
-        <w:t>Math.max</w:t>
-      </w:r>
-      <w:proofErr w:type="spellEnd"/>
-      <w:r>
-        <w:t>(</w:t>
-      </w:r>
-      <w:proofErr w:type="gramEnd"/>
-      <w:r>
-        <w:t>[5,4,3,1,9,10]);</w:t>
-      </w:r>
-    </w:p>
-    <w:p>
-      <w:pPr>
-        <w:pStyle w:val="ListParagraph"/>
-      </w:pPr>
-      <w:proofErr w:type="spellStart"/>
+        <w:t>&gt; Math.max([5,4,3,1,9,10]);</w:t>
+      </w:r>
+    </w:p>
+    <w:p>
+      <w:pPr>
+        <w:pStyle w:val="ListParagraph"/>
+      </w:pPr>
       <w:r>
         <w:t>NaN</w:t>
       </w:r>
-      <w:proofErr w:type="spellEnd"/>
-    </w:p>
-    <w:p>
-      <w:pPr>
-        <w:pStyle w:val="ListParagraph"/>
-      </w:pPr>
-      <w:r>
-        <w:t xml:space="preserve">&gt; </w:t>
-      </w:r>
-      <w:proofErr w:type="spellStart"/>
-      <w:proofErr w:type="gramStart"/>
-      <w:r>
-        <w:t>Math.max</w:t>
-      </w:r>
-      <w:proofErr w:type="spellEnd"/>
-      <w:r>
-        <w:t>(</w:t>
-      </w:r>
-      <w:proofErr w:type="gramEnd"/>
-      <w:r>
-        <w:t>5,4,3,1,9,10);</w:t>
+    </w:p>
+    <w:p>
+      <w:pPr>
+        <w:pStyle w:val="ListParagraph"/>
+      </w:pPr>
+      <w:r>
+        <w:t>&gt; Math.max(5,4,3,1,9,10);</w:t>
       </w:r>
     </w:p>
     <w:p>
@@ -408,24 +325,11 @@
       </w:pPr>
       <w:r>
         <w:br/>
-        <w:t xml:space="preserve">* Press </w:t>
-      </w:r>
-      <w:proofErr w:type="spellStart"/>
-      <w:r>
-        <w:t>Ctrl+C</w:t>
-      </w:r>
-      <w:proofErr w:type="spellEnd"/>
-      <w:r>
-        <w:br/>
-        <w:t xml:space="preserve">* Press </w:t>
-      </w:r>
-      <w:proofErr w:type="spellStart"/>
-      <w:r>
-        <w:t>Ctrl+C</w:t>
-      </w:r>
-      <w:proofErr w:type="spellEnd"/>
-      <w:r>
-        <w:t xml:space="preserve"> again</w:t>
+        <w:t>* Press Ctrl+C</w:t>
+      </w:r>
+      <w:r>
+        <w:br/>
+        <w:t>* Press Ctrl+C again</w:t>
       </w:r>
       <w:r>
         <w:br/>
@@ -469,7 +373,6 @@
       <w:r>
         <w:t xml:space="preserve">Create three files in Sublime Text 2, all within </w:t>
       </w:r>
-      <w:proofErr w:type="gramStart"/>
       <w:r>
         <w:rPr>
           <w:u w:val="single"/>
@@ -480,14 +383,7 @@
         <w:rPr>
           <w:u w:val="single"/>
         </w:rPr>
-        <w:t>\[</w:t>
-      </w:r>
-      <w:proofErr w:type="gramEnd"/>
-      <w:r>
-        <w:rPr>
-          <w:u w:val="single"/>
-        </w:rPr>
-        <w:t>your name]</w:t>
+        <w:t>\[your name]</w:t>
       </w:r>
       <w:r>
         <w:t>:</w:t>
@@ -517,32 +413,7 @@
           <w:rFonts w:ascii="Consolas" w:hAnsi="Consolas"/>
           <w:sz w:val="18"/>
         </w:rPr>
-        <w:t xml:space="preserve">function </w:t>
-      </w:r>
-      <w:proofErr w:type="spellStart"/>
-      <w:proofErr w:type="gramStart"/>
-      <w:r>
-        <w:rPr>
-          <w:rFonts w:ascii="Consolas" w:hAnsi="Consolas"/>
-          <w:sz w:val="18"/>
-        </w:rPr>
-        <w:t>SpaceType</w:t>
-      </w:r>
-      <w:proofErr w:type="spellEnd"/>
-      <w:r>
-        <w:rPr>
-          <w:rFonts w:ascii="Consolas" w:hAnsi="Consolas"/>
-          <w:sz w:val="18"/>
-        </w:rPr>
-        <w:t>(</w:t>
-      </w:r>
-      <w:proofErr w:type="gramEnd"/>
-      <w:r>
-        <w:rPr>
-          <w:rFonts w:ascii="Consolas" w:hAnsi="Consolas"/>
-          <w:sz w:val="18"/>
-        </w:rPr>
-        <w:t>name, size) {</w:t>
+        <w:t>function SpaceType(name, size) {</w:t>
       </w:r>
       <w:r>
         <w:rPr>
@@ -572,22 +443,7 @@
           <w:sz w:val="18"/>
         </w:rPr>
         <w:tab/>
-      </w:r>
-      <w:proofErr w:type="spellStart"/>
-      <w:r>
-        <w:rPr>
-          <w:rFonts w:ascii="Consolas" w:hAnsi="Consolas"/>
-          <w:sz w:val="18"/>
-        </w:rPr>
-        <w:t>this.size</w:t>
-      </w:r>
-      <w:proofErr w:type="spellEnd"/>
-      <w:r>
-        <w:rPr>
-          <w:rFonts w:ascii="Consolas" w:hAnsi="Consolas"/>
-          <w:sz w:val="18"/>
-        </w:rPr>
-        <w:t xml:space="preserve"> = size || 1;</w:t>
+        <w:t>this.size = size || 1;</w:t>
       </w:r>
       <w:r>
         <w:rPr>
@@ -603,38 +459,7 @@
           <w:sz w:val="18"/>
         </w:rPr>
         <w:br/>
-      </w:r>
-      <w:proofErr w:type="spellStart"/>
-      <w:r>
-        <w:rPr>
-          <w:rFonts w:ascii="Consolas" w:hAnsi="Consolas"/>
-          <w:sz w:val="18"/>
-        </w:rPr>
-        <w:t>module.exports</w:t>
-      </w:r>
-      <w:proofErr w:type="spellEnd"/>
-      <w:r>
-        <w:rPr>
-          <w:rFonts w:ascii="Consolas" w:hAnsi="Consolas"/>
-          <w:sz w:val="18"/>
-        </w:rPr>
-        <w:t xml:space="preserve"> = </w:t>
-      </w:r>
-      <w:proofErr w:type="spellStart"/>
-      <w:r>
-        <w:rPr>
-          <w:rFonts w:ascii="Consolas" w:hAnsi="Consolas"/>
-          <w:sz w:val="18"/>
-        </w:rPr>
-        <w:t>SpaceType</w:t>
-      </w:r>
-      <w:proofErr w:type="spellEnd"/>
-      <w:r>
-        <w:rPr>
-          <w:rFonts w:ascii="Consolas" w:hAnsi="Consolas"/>
-          <w:sz w:val="18"/>
-        </w:rPr>
-        <w:t>;</w:t>
+        <w:t>module.exports = SpaceType;</w:t>
       </w:r>
     </w:p>
     <w:p/>
@@ -663,25 +488,7 @@
           <w:sz w:val="18"/>
           <w:szCs w:val="18"/>
         </w:rPr>
-        <w:t xml:space="preserve">function </w:t>
-      </w:r>
-      <w:proofErr w:type="gramStart"/>
-      <w:r>
-        <w:rPr>
-          <w:rFonts w:ascii="Consolas" w:hAnsi="Consolas"/>
-          <w:sz w:val="18"/>
-          <w:szCs w:val="18"/>
-        </w:rPr>
-        <w:t>Space(</w:t>
-      </w:r>
-      <w:proofErr w:type="gramEnd"/>
-      <w:r>
-        <w:rPr>
-          <w:rFonts w:ascii="Consolas" w:hAnsi="Consolas"/>
-          <w:sz w:val="18"/>
-          <w:szCs w:val="18"/>
-        </w:rPr>
-        <w:t>number, type) {</w:t>
+        <w:t>function Space(number, type) {</w:t>
       </w:r>
       <w:r>
         <w:rPr>
@@ -698,24 +505,7 @@
           <w:szCs w:val="18"/>
         </w:rPr>
         <w:tab/>
-      </w:r>
-      <w:proofErr w:type="spellStart"/>
-      <w:r>
-        <w:rPr>
-          <w:rFonts w:ascii="Consolas" w:hAnsi="Consolas"/>
-          <w:sz w:val="18"/>
-          <w:szCs w:val="18"/>
-        </w:rPr>
-        <w:t>this.number</w:t>
-      </w:r>
-      <w:proofErr w:type="spellEnd"/>
-      <w:r>
-        <w:rPr>
-          <w:rFonts w:ascii="Consolas" w:hAnsi="Consolas"/>
-          <w:sz w:val="18"/>
-          <w:szCs w:val="18"/>
-        </w:rPr>
-        <w:t xml:space="preserve"> = number;</w:t>
+        <w:t>this.number = number;</w:t>
       </w:r>
       <w:r>
         <w:rPr>
@@ -732,24 +522,7 @@
           <w:szCs w:val="18"/>
         </w:rPr>
         <w:tab/>
-      </w:r>
-      <w:proofErr w:type="spellStart"/>
-      <w:r>
-        <w:rPr>
-          <w:rFonts w:ascii="Consolas" w:hAnsi="Consolas"/>
-          <w:sz w:val="18"/>
-          <w:szCs w:val="18"/>
-        </w:rPr>
-        <w:t>this.type</w:t>
-      </w:r>
-      <w:proofErr w:type="spellEnd"/>
-      <w:r>
-        <w:rPr>
-          <w:rFonts w:ascii="Consolas" w:hAnsi="Consolas"/>
-          <w:sz w:val="18"/>
-          <w:szCs w:val="18"/>
-        </w:rPr>
-        <w:t xml:space="preserve"> = type;</w:t>
+        <w:t>this.type = type;</w:t>
       </w:r>
       <w:r>
         <w:rPr>
@@ -769,25 +542,13 @@
           <w:szCs w:val="18"/>
         </w:rPr>
       </w:pPr>
-      <w:proofErr w:type="spellStart"/>
-      <w:proofErr w:type="gramStart"/>
-      <w:r>
-        <w:rPr>
-          <w:rFonts w:ascii="Consolas" w:hAnsi="Consolas"/>
-          <w:sz w:val="18"/>
-          <w:szCs w:val="18"/>
-        </w:rPr>
-        <w:t>module.exports</w:t>
-      </w:r>
-      <w:proofErr w:type="spellEnd"/>
-      <w:proofErr w:type="gramEnd"/>
-      <w:r>
-        <w:rPr>
-          <w:rFonts w:ascii="Consolas" w:hAnsi="Consolas"/>
-          <w:sz w:val="18"/>
-          <w:szCs w:val="18"/>
-        </w:rPr>
-        <w:t xml:space="preserve"> = Space;</w:t>
+      <w:r>
+        <w:rPr>
+          <w:rFonts w:ascii="Consolas" w:hAnsi="Consolas"/>
+          <w:sz w:val="18"/>
+          <w:szCs w:val="18"/>
+        </w:rPr>
+        <w:t>module.exports = Space;</w:t>
       </w:r>
     </w:p>
     <w:p>
@@ -833,25 +594,7 @@
           <w:sz w:val="18"/>
           <w:szCs w:val="18"/>
         </w:rPr>
-        <w:t xml:space="preserve">var </w:t>
-      </w:r>
-      <w:proofErr w:type="spellStart"/>
-      <w:r>
-        <w:rPr>
-          <w:rFonts w:ascii="Consolas" w:hAnsi="Consolas"/>
-          <w:sz w:val="18"/>
-          <w:szCs w:val="18"/>
-        </w:rPr>
-        <w:t>spaceType</w:t>
-      </w:r>
-      <w:proofErr w:type="spellEnd"/>
-      <w:r>
-        <w:rPr>
-          <w:rFonts w:ascii="Consolas" w:hAnsi="Consolas"/>
-          <w:sz w:val="18"/>
-          <w:szCs w:val="18"/>
-        </w:rPr>
-        <w:t xml:space="preserve"> = require('./spaceType.js');</w:t>
+        <w:t>var spaceType = require('./spaceType.js');</w:t>
       </w:r>
     </w:p>
     <w:p>
@@ -902,61 +645,7 @@
           <w:sz w:val="18"/>
           <w:szCs w:val="18"/>
         </w:rPr>
-        <w:t xml:space="preserve">for (var </w:t>
-      </w:r>
-      <w:proofErr w:type="spellStart"/>
-      <w:r>
-        <w:rPr>
-          <w:rFonts w:ascii="Consolas" w:hAnsi="Consolas"/>
-          <w:sz w:val="18"/>
-          <w:szCs w:val="18"/>
-        </w:rPr>
-        <w:t>i</w:t>
-      </w:r>
-      <w:proofErr w:type="spellEnd"/>
-      <w:r>
-        <w:rPr>
-          <w:rFonts w:ascii="Consolas" w:hAnsi="Consolas"/>
-          <w:sz w:val="18"/>
-          <w:szCs w:val="18"/>
-        </w:rPr>
-        <w:t xml:space="preserve"> = 0; </w:t>
-      </w:r>
-      <w:proofErr w:type="spellStart"/>
-      <w:r>
-        <w:rPr>
-          <w:rFonts w:ascii="Consolas" w:hAnsi="Consolas"/>
-          <w:sz w:val="18"/>
-          <w:szCs w:val="18"/>
-        </w:rPr>
-        <w:t>i</w:t>
-      </w:r>
-      <w:proofErr w:type="spellEnd"/>
-      <w:r>
-        <w:rPr>
-          <w:rFonts w:ascii="Consolas" w:hAnsi="Consolas"/>
-          <w:sz w:val="18"/>
-          <w:szCs w:val="18"/>
-        </w:rPr>
-        <w:t xml:space="preserve"> &lt; 10; </w:t>
-      </w:r>
-      <w:proofErr w:type="spellStart"/>
-      <w:r>
-        <w:rPr>
-          <w:rFonts w:ascii="Consolas" w:hAnsi="Consolas"/>
-          <w:sz w:val="18"/>
-          <w:szCs w:val="18"/>
-        </w:rPr>
-        <w:t>i</w:t>
-      </w:r>
-      <w:proofErr w:type="spellEnd"/>
-      <w:r>
-        <w:rPr>
-          <w:rFonts w:ascii="Consolas" w:hAnsi="Consolas"/>
-          <w:sz w:val="18"/>
-          <w:szCs w:val="18"/>
-        </w:rPr>
-        <w:t>++) {</w:t>
+        <w:t>for (var i = 0; i &lt; 10; i++) {</w:t>
       </w:r>
       <w:r>
         <w:rPr>
@@ -973,43 +662,7 @@
           <w:szCs w:val="18"/>
         </w:rPr>
         <w:tab/>
-        <w:t xml:space="preserve">var </w:t>
-      </w:r>
-      <w:proofErr w:type="spellStart"/>
-      <w:r>
-        <w:rPr>
-          <w:rFonts w:ascii="Consolas" w:hAnsi="Consolas"/>
-          <w:sz w:val="18"/>
-          <w:szCs w:val="18"/>
-        </w:rPr>
-        <w:t>newSpace</w:t>
-      </w:r>
-      <w:proofErr w:type="spellEnd"/>
-      <w:r>
-        <w:rPr>
-          <w:rFonts w:ascii="Consolas" w:hAnsi="Consolas"/>
-          <w:sz w:val="18"/>
-          <w:szCs w:val="18"/>
-        </w:rPr>
-        <w:t xml:space="preserve"> = new space(</w:t>
-      </w:r>
-      <w:proofErr w:type="spellStart"/>
-      <w:r>
-        <w:rPr>
-          <w:rFonts w:ascii="Consolas" w:hAnsi="Consolas"/>
-          <w:sz w:val="18"/>
-          <w:szCs w:val="18"/>
-        </w:rPr>
-        <w:t>i</w:t>
-      </w:r>
-      <w:proofErr w:type="spellEnd"/>
-      <w:r>
-        <w:rPr>
-          <w:rFonts w:ascii="Consolas" w:hAnsi="Consolas"/>
-          <w:sz w:val="18"/>
-          <w:szCs w:val="18"/>
-        </w:rPr>
-        <w:t>);</w:t>
+        <w:t>var newSpace = new space(i);</w:t>
       </w:r>
       <w:r>
         <w:rPr>
@@ -1026,25 +679,7 @@
           <w:szCs w:val="18"/>
         </w:rPr>
         <w:tab/>
-        <w:t>if (</w:t>
-      </w:r>
-      <w:proofErr w:type="spellStart"/>
-      <w:r>
-        <w:rPr>
-          <w:rFonts w:ascii="Consolas" w:hAnsi="Consolas"/>
-          <w:sz w:val="18"/>
-          <w:szCs w:val="18"/>
-        </w:rPr>
-        <w:t>i</w:t>
-      </w:r>
-      <w:proofErr w:type="spellEnd"/>
-      <w:r>
-        <w:rPr>
-          <w:rFonts w:ascii="Consolas" w:hAnsi="Consolas"/>
-          <w:sz w:val="18"/>
-          <w:szCs w:val="18"/>
-        </w:rPr>
-        <w:t xml:space="preserve"> == 0) {</w:t>
+        <w:t>if (i == 0) {</w:t>
       </w:r>
       <w:r>
         <w:rPr>
@@ -1069,42 +704,7 @@
           <w:szCs w:val="18"/>
         </w:rPr>
         <w:tab/>
-      </w:r>
-      <w:proofErr w:type="spellStart"/>
-      <w:r>
-        <w:rPr>
-          <w:rFonts w:ascii="Consolas" w:hAnsi="Consolas"/>
-          <w:sz w:val="18"/>
-          <w:szCs w:val="18"/>
-        </w:rPr>
-        <w:t>newSpace.spaceType</w:t>
-      </w:r>
-      <w:proofErr w:type="spellEnd"/>
-      <w:r>
-        <w:rPr>
-          <w:rFonts w:ascii="Consolas" w:hAnsi="Consolas"/>
-          <w:sz w:val="18"/>
-          <w:szCs w:val="18"/>
-        </w:rPr>
-        <w:t xml:space="preserve"> = </w:t>
-      </w:r>
-      <w:proofErr w:type="spellStart"/>
-      <w:r>
-        <w:rPr>
-          <w:rFonts w:ascii="Consolas" w:hAnsi="Consolas"/>
-          <w:sz w:val="18"/>
-          <w:szCs w:val="18"/>
-        </w:rPr>
-        <w:t>spaceTypes.get</w:t>
-      </w:r>
-      <w:proofErr w:type="spellEnd"/>
-      <w:r>
-        <w:rPr>
-          <w:rFonts w:ascii="Consolas" w:hAnsi="Consolas"/>
-          <w:sz w:val="18"/>
-          <w:szCs w:val="18"/>
-        </w:rPr>
-        <w:t>("start");</w:t>
+        <w:t>newSpace.spaceType = spaceTypes.get("start");</w:t>
       </w:r>
       <w:r>
         <w:rPr>
@@ -1121,25 +721,7 @@
           <w:szCs w:val="18"/>
         </w:rPr>
         <w:tab/>
-        <w:t>} else if (</w:t>
-      </w:r>
-      <w:proofErr w:type="spellStart"/>
-      <w:r>
-        <w:rPr>
-          <w:rFonts w:ascii="Consolas" w:hAnsi="Consolas"/>
-          <w:sz w:val="18"/>
-          <w:szCs w:val="18"/>
-        </w:rPr>
-        <w:t>i</w:t>
-      </w:r>
-      <w:proofErr w:type="spellEnd"/>
-      <w:r>
-        <w:rPr>
-          <w:rFonts w:ascii="Consolas" w:hAnsi="Consolas"/>
-          <w:sz w:val="18"/>
-          <w:szCs w:val="18"/>
-        </w:rPr>
-        <w:t xml:space="preserve"> == 6) {</w:t>
+        <w:t>} else if (i == 6) {</w:t>
       </w:r>
       <w:r>
         <w:rPr>
@@ -1164,60 +746,7 @@
           <w:szCs w:val="18"/>
         </w:rPr>
         <w:tab/>
-      </w:r>
-      <w:proofErr w:type="spellStart"/>
-      <w:r>
-        <w:rPr>
-          <w:rFonts w:ascii="Consolas" w:hAnsi="Consolas"/>
-          <w:sz w:val="18"/>
-          <w:szCs w:val="18"/>
-        </w:rPr>
-        <w:t>newSpace.spaceType</w:t>
-      </w:r>
-      <w:proofErr w:type="spellEnd"/>
-      <w:r>
-        <w:rPr>
-          <w:rFonts w:ascii="Consolas" w:hAnsi="Consolas"/>
-          <w:sz w:val="18"/>
-          <w:szCs w:val="18"/>
-        </w:rPr>
-        <w:t xml:space="preserve"> = </w:t>
-      </w:r>
-      <w:proofErr w:type="spellStart"/>
-      <w:r>
-        <w:rPr>
-          <w:rFonts w:ascii="Consolas" w:hAnsi="Consolas"/>
-          <w:sz w:val="18"/>
-          <w:szCs w:val="18"/>
-        </w:rPr>
-        <w:t>spaceTypes.get</w:t>
-      </w:r>
-      <w:proofErr w:type="spellEnd"/>
-      <w:r>
-        <w:rPr>
-          <w:rFonts w:ascii="Consolas" w:hAnsi="Consolas"/>
-          <w:sz w:val="18"/>
-          <w:szCs w:val="18"/>
-        </w:rPr>
-        <w:t>("</w:t>
-      </w:r>
-      <w:proofErr w:type="spellStart"/>
-      <w:r>
-        <w:rPr>
-          <w:rFonts w:ascii="Consolas" w:hAnsi="Consolas"/>
-          <w:sz w:val="18"/>
-          <w:szCs w:val="18"/>
-        </w:rPr>
-        <w:t>elbacko</w:t>
-      </w:r>
-      <w:proofErr w:type="spellEnd"/>
-      <w:r>
-        <w:rPr>
-          <w:rFonts w:ascii="Consolas" w:hAnsi="Consolas"/>
-          <w:sz w:val="18"/>
-          <w:szCs w:val="18"/>
-        </w:rPr>
-        <w:t>");</w:t>
+        <w:t>newSpace.spaceType = spaceTypes.get("elbacko");</w:t>
       </w:r>
       <w:r>
         <w:rPr>
@@ -1259,42 +788,7 @@
           <w:szCs w:val="18"/>
         </w:rPr>
         <w:tab/>
-      </w:r>
-      <w:proofErr w:type="spellStart"/>
-      <w:r>
-        <w:rPr>
-          <w:rFonts w:ascii="Consolas" w:hAnsi="Consolas"/>
-          <w:sz w:val="18"/>
-          <w:szCs w:val="18"/>
-        </w:rPr>
-        <w:t>newSpace.spaceType</w:t>
-      </w:r>
-      <w:proofErr w:type="spellEnd"/>
-      <w:r>
-        <w:rPr>
-          <w:rFonts w:ascii="Consolas" w:hAnsi="Consolas"/>
-          <w:sz w:val="18"/>
-          <w:szCs w:val="18"/>
-        </w:rPr>
-        <w:t xml:space="preserve"> = </w:t>
-      </w:r>
-      <w:proofErr w:type="spellStart"/>
-      <w:r>
-        <w:rPr>
-          <w:rFonts w:ascii="Consolas" w:hAnsi="Consolas"/>
-          <w:sz w:val="18"/>
-          <w:szCs w:val="18"/>
-        </w:rPr>
-        <w:t>spaceTypes.get</w:t>
-      </w:r>
-      <w:proofErr w:type="spellEnd"/>
-      <w:r>
-        <w:rPr>
-          <w:rFonts w:ascii="Consolas" w:hAnsi="Consolas"/>
-          <w:sz w:val="18"/>
-          <w:szCs w:val="18"/>
-        </w:rPr>
-        <w:t>("normal");</w:t>
+        <w:t>newSpace.spaceType = spaceTypes.get("normal");</w:t>
       </w:r>
       <w:r>
         <w:rPr>
@@ -1360,25 +854,7 @@
           <w:sz w:val="18"/>
           <w:szCs w:val="18"/>
         </w:rPr>
-        <w:t xml:space="preserve"> + </w:t>
-      </w:r>
-      <w:proofErr w:type="spellStart"/>
-      <w:r>
-        <w:rPr>
-          <w:rFonts w:ascii="Consolas" w:hAnsi="Consolas"/>
-          <w:sz w:val="18"/>
-          <w:szCs w:val="18"/>
-        </w:rPr>
-        <w:t>i</w:t>
-      </w:r>
-      <w:proofErr w:type="spellEnd"/>
-      <w:r>
-        <w:rPr>
-          <w:rFonts w:ascii="Consolas" w:hAnsi="Consolas"/>
-          <w:sz w:val="18"/>
-          <w:szCs w:val="18"/>
-        </w:rPr>
-        <w:t xml:space="preserve"> + </w:t>
+        <w:t xml:space="preserve"> + i + </w:t>
       </w:r>
       <w:r>
         <w:rPr>
@@ -1428,44 +904,7 @@
           <w:szCs w:val="18"/>
         </w:rPr>
         <w:tab/>
-      </w:r>
-      <w:proofErr w:type="spellStart"/>
-      <w:proofErr w:type="gramStart"/>
-      <w:r>
-        <w:rPr>
-          <w:rFonts w:ascii="Consolas" w:hAnsi="Consolas"/>
-          <w:sz w:val="18"/>
-          <w:szCs w:val="18"/>
-        </w:rPr>
-        <w:t>board.push</w:t>
-      </w:r>
-      <w:proofErr w:type="spellEnd"/>
-      <w:proofErr w:type="gramEnd"/>
-      <w:r>
-        <w:rPr>
-          <w:rFonts w:ascii="Consolas" w:hAnsi="Consolas"/>
-          <w:sz w:val="18"/>
-          <w:szCs w:val="18"/>
-        </w:rPr>
-        <w:t>(</w:t>
-      </w:r>
-      <w:proofErr w:type="spellStart"/>
-      <w:r>
-        <w:rPr>
-          <w:rFonts w:ascii="Consolas" w:hAnsi="Consolas"/>
-          <w:sz w:val="18"/>
-          <w:szCs w:val="18"/>
-        </w:rPr>
-        <w:t>newSpace</w:t>
-      </w:r>
-      <w:proofErr w:type="spellEnd"/>
-      <w:r>
-        <w:rPr>
-          <w:rFonts w:ascii="Consolas" w:hAnsi="Consolas"/>
-          <w:sz w:val="18"/>
-          <w:szCs w:val="18"/>
-        </w:rPr>
-        <w:t>);</w:t>
+        <w:t>board.push(newSpace);</w:t>
       </w:r>
     </w:p>
     <w:p>
@@ -1510,23 +949,13 @@
           <w:szCs w:val="18"/>
         </w:rPr>
       </w:pPr>
-      <w:proofErr w:type="gramStart"/>
-      <w:r>
-        <w:rPr>
-          <w:rFonts w:ascii="Consolas" w:hAnsi="Consolas"/>
-          <w:sz w:val="18"/>
-          <w:szCs w:val="18"/>
-        </w:rPr>
-        <w:t>c:\Dev\elbacko\[</w:t>
-      </w:r>
-      <w:proofErr w:type="gramEnd"/>
-      <w:r>
-        <w:rPr>
-          <w:rFonts w:ascii="Consolas" w:hAnsi="Consolas"/>
-          <w:sz w:val="18"/>
-          <w:szCs w:val="18"/>
-        </w:rPr>
-        <w:t>your name]&gt;node game.js</w:t>
+      <w:r>
+        <w:rPr>
+          <w:rFonts w:ascii="Consolas" w:hAnsi="Consolas"/>
+          <w:sz w:val="18"/>
+          <w:szCs w:val="18"/>
+        </w:rPr>
+        <w:t>c:\Dev\elbacko\[your name]&gt;node game.js</w:t>
       </w:r>
     </w:p>
     <w:p>
@@ -1563,13 +992,8 @@
           <w:numId w:val="4"/>
         </w:numPr>
       </w:pPr>
-      <w:proofErr w:type="gramStart"/>
-      <w:r>
-        <w:t>GitHub Push,</w:t>
-      </w:r>
-      <w:proofErr w:type="gramEnd"/>
-      <w:r>
-        <w:t xml:space="preserve"> Pull</w:t>
+      <w:r>
+        <w:t>GitHub Push, Pull</w:t>
       </w:r>
     </w:p>
     <w:p>
@@ -1581,15 +1005,7 @@
         </w:numPr>
       </w:pPr>
       <w:r>
-        <w:t xml:space="preserve">The spaceType.js file and </w:t>
-      </w:r>
-      <w:proofErr w:type="spellStart"/>
-      <w:r>
-        <w:t>SpaceType</w:t>
-      </w:r>
-      <w:proofErr w:type="spellEnd"/>
-      <w:r>
-        <w:t xml:space="preserve"> class</w:t>
+        <w:t>The spaceType.js file and SpaceType class</w:t>
       </w:r>
     </w:p>
     <w:p>
@@ -1731,43 +1147,7 @@
           <w:sz w:val="18"/>
           <w:szCs w:val="18"/>
         </w:rPr>
-        <w:t xml:space="preserve">var </w:t>
-      </w:r>
-      <w:proofErr w:type="spellStart"/>
-      <w:r>
-        <w:rPr>
-          <w:rFonts w:ascii="Consolas" w:hAnsi="Consolas"/>
-          <w:sz w:val="18"/>
-          <w:szCs w:val="18"/>
-        </w:rPr>
-        <w:t>readline</w:t>
-      </w:r>
-      <w:proofErr w:type="spellEnd"/>
-      <w:r>
-        <w:rPr>
-          <w:rFonts w:ascii="Consolas" w:hAnsi="Consolas"/>
-          <w:sz w:val="18"/>
-          <w:szCs w:val="18"/>
-        </w:rPr>
-        <w:t xml:space="preserve"> = require("</w:t>
-      </w:r>
-      <w:proofErr w:type="spellStart"/>
-      <w:r>
-        <w:rPr>
-          <w:rFonts w:ascii="Consolas" w:hAnsi="Consolas"/>
-          <w:sz w:val="18"/>
-          <w:szCs w:val="18"/>
-        </w:rPr>
-        <w:t>readline</w:t>
-      </w:r>
-      <w:proofErr w:type="spellEnd"/>
-      <w:r>
-        <w:rPr>
-          <w:rFonts w:ascii="Consolas" w:hAnsi="Consolas"/>
-          <w:sz w:val="18"/>
-          <w:szCs w:val="18"/>
-        </w:rPr>
-        <w:t>-sync");</w:t>
+        <w:t>var readline = require("readline-sync");</w:t>
       </w:r>
     </w:p>
     <w:p>
@@ -1796,45 +1176,7 @@
           <w:sz w:val="18"/>
           <w:szCs w:val="18"/>
         </w:rPr>
-        <w:t xml:space="preserve">var </w:t>
-      </w:r>
-      <w:proofErr w:type="spellStart"/>
-      <w:r>
-        <w:rPr>
-          <w:rFonts w:ascii="Consolas" w:hAnsi="Consolas"/>
-          <w:sz w:val="18"/>
-          <w:szCs w:val="18"/>
-        </w:rPr>
-        <w:t>playerCount</w:t>
-      </w:r>
-      <w:proofErr w:type="spellEnd"/>
-      <w:r>
-        <w:rPr>
-          <w:rFonts w:ascii="Consolas" w:hAnsi="Consolas"/>
-          <w:sz w:val="18"/>
-          <w:szCs w:val="18"/>
-        </w:rPr>
-        <w:t xml:space="preserve"> = </w:t>
-      </w:r>
-      <w:proofErr w:type="spellStart"/>
-      <w:proofErr w:type="gramStart"/>
-      <w:r>
-        <w:rPr>
-          <w:rFonts w:ascii="Consolas" w:hAnsi="Consolas"/>
-          <w:sz w:val="18"/>
-          <w:szCs w:val="18"/>
-        </w:rPr>
-        <w:t>readline.question</w:t>
-      </w:r>
-      <w:proofErr w:type="spellEnd"/>
-      <w:proofErr w:type="gramEnd"/>
-      <w:r>
-        <w:rPr>
-          <w:rFonts w:ascii="Consolas" w:hAnsi="Consolas"/>
-          <w:sz w:val="18"/>
-          <w:szCs w:val="18"/>
-        </w:rPr>
-        <w:t>("How many players?");</w:t>
+        <w:t>var playerCount = readline.question("How many players?");</w:t>
       </w:r>
       <w:r>
         <w:rPr>
@@ -1868,25 +1210,7 @@
           <w:szCs w:val="18"/>
         </w:rPr>
         <w:br/>
-        <w:t xml:space="preserve">for (var p = 1; p &lt;= </w:t>
-      </w:r>
-      <w:proofErr w:type="spellStart"/>
-      <w:r>
-        <w:rPr>
-          <w:rFonts w:ascii="Consolas" w:hAnsi="Consolas"/>
-          <w:sz w:val="18"/>
-          <w:szCs w:val="18"/>
-        </w:rPr>
-        <w:t>playerCount</w:t>
-      </w:r>
-      <w:proofErr w:type="spellEnd"/>
-      <w:r>
-        <w:rPr>
-          <w:rFonts w:ascii="Consolas" w:hAnsi="Consolas"/>
-          <w:sz w:val="18"/>
-          <w:szCs w:val="18"/>
-        </w:rPr>
-        <w:t>; p++) {</w:t>
+        <w:t>for (var p = 1; p &lt;= playerCount; p++) {</w:t>
       </w:r>
       <w:r>
         <w:rPr>
@@ -2043,35 +1367,7 @@
         <w:rPr>
           <w:rFonts w:ascii="Consolas" w:hAnsi="Consolas"/>
         </w:rPr>
-        <w:t xml:space="preserve">var </w:t>
-      </w:r>
-      <w:proofErr w:type="spellStart"/>
-      <w:r>
-        <w:rPr>
-          <w:rFonts w:ascii="Consolas" w:hAnsi="Consolas"/>
-        </w:rPr>
-        <w:t>dict</w:t>
-      </w:r>
-      <w:proofErr w:type="spellEnd"/>
-      <w:r>
-        <w:rPr>
-          <w:rFonts w:ascii="Consolas" w:hAnsi="Consolas"/>
-        </w:rPr>
-        <w:t xml:space="preserve"> = require("</w:t>
-      </w:r>
-      <w:proofErr w:type="spellStart"/>
-      <w:r>
-        <w:rPr>
-          <w:rFonts w:ascii="Consolas" w:hAnsi="Consolas"/>
-        </w:rPr>
-        <w:t>dict</w:t>
-      </w:r>
-      <w:proofErr w:type="spellEnd"/>
-      <w:r>
-        <w:rPr>
-          <w:rFonts w:ascii="Consolas" w:hAnsi="Consolas"/>
-        </w:rPr>
-        <w:t>");</w:t>
+        <w:t>var dict = require("dict");</w:t>
       </w:r>
       <w:r>
         <w:rPr>
@@ -2091,22 +1387,7 @@
           <w:rFonts w:ascii="Consolas" w:hAnsi="Consolas"/>
         </w:rPr>
         <w:tab/>
-      </w:r>
-      <w:proofErr w:type="spellStart"/>
-      <w:proofErr w:type="gramStart"/>
-      <w:r>
-        <w:rPr>
-          <w:rFonts w:ascii="Consolas" w:hAnsi="Consolas"/>
-        </w:rPr>
-        <w:t>this.ordinal</w:t>
-      </w:r>
-      <w:proofErr w:type="spellEnd"/>
-      <w:proofErr w:type="gramEnd"/>
-      <w:r>
-        <w:rPr>
-          <w:rFonts w:ascii="Consolas" w:hAnsi="Consolas"/>
-        </w:rPr>
-        <w:t xml:space="preserve"> = ordinal;</w:t>
+        <w:t>this.ordinal = ordinal;</w:t>
       </w:r>
       <w:r>
         <w:rPr>
@@ -2120,20 +1401,7 @@
           <w:rFonts w:ascii="Consolas" w:hAnsi="Consolas"/>
         </w:rPr>
         <w:br/>
-      </w:r>
-      <w:proofErr w:type="spellStart"/>
-      <w:r>
-        <w:rPr>
-          <w:rFonts w:ascii="Consolas" w:hAnsi="Consolas"/>
-        </w:rPr>
-        <w:t>module.exports</w:t>
-      </w:r>
-      <w:proofErr w:type="spellEnd"/>
-      <w:r>
-        <w:rPr>
-          <w:rFonts w:ascii="Consolas" w:hAnsi="Consolas"/>
-        </w:rPr>
-        <w:t xml:space="preserve"> = Player;</w:t>
+        <w:t>module.exports = Player;</w:t>
       </w:r>
     </w:p>
     <w:p/>
@@ -2238,34 +1506,7 @@
           <w:rFonts w:ascii="Consolas" w:hAnsi="Consolas"/>
         </w:rPr>
         <w:tab/>
-      </w:r>
-      <w:proofErr w:type="gramStart"/>
-      <w:r>
-        <w:rPr>
-          <w:rFonts w:ascii="Consolas" w:hAnsi="Consolas"/>
-        </w:rPr>
-        <w:t>inventory :</w:t>
-      </w:r>
-      <w:proofErr w:type="gramEnd"/>
-      <w:r>
-        <w:rPr>
-          <w:rFonts w:ascii="Consolas" w:hAnsi="Consolas"/>
-        </w:rPr>
-        <w:t xml:space="preserve"> new </w:t>
-      </w:r>
-      <w:proofErr w:type="spellStart"/>
-      <w:r>
-        <w:rPr>
-          <w:rFonts w:ascii="Consolas" w:hAnsi="Consolas"/>
-        </w:rPr>
-        <w:t>dict</w:t>
-      </w:r>
-      <w:proofErr w:type="spellEnd"/>
-      <w:r>
-        <w:rPr>
-          <w:rFonts w:ascii="Consolas" w:hAnsi="Consolas"/>
-        </w:rPr>
-        <w:t>({})</w:t>
+        <w:t>inventory : new dict({})</w:t>
       </w:r>
       <w:r>
         <w:rPr>
@@ -2305,28 +1546,7 @@
           <w:rFonts w:ascii="Consolas" w:hAnsi="Consolas"/>
         </w:rPr>
         <w:br/>
-      </w:r>
-      <w:proofErr w:type="spellStart"/>
-      <w:proofErr w:type="gramStart"/>
-      <w:r>
-        <w:rPr>
-          <w:rFonts w:ascii="Consolas" w:hAnsi="Consolas"/>
-        </w:rPr>
-        <w:t>bank.inventory.set</w:t>
-      </w:r>
-      <w:proofErr w:type="spellEnd"/>
-      <w:r>
-        <w:rPr>
-          <w:rFonts w:ascii="Consolas" w:hAnsi="Consolas"/>
-        </w:rPr>
-        <w:t>(</w:t>
-      </w:r>
-      <w:proofErr w:type="gramEnd"/>
-      <w:r>
-        <w:rPr>
-          <w:rFonts w:ascii="Consolas" w:hAnsi="Consolas"/>
-        </w:rPr>
-        <w:t>"silver", 120);</w:t>
+        <w:t>bank.inventory.set("silver", 120);</w:t>
       </w:r>
       <w:r>
         <w:rPr>
@@ -2387,15 +1607,7 @@
         </w:numPr>
       </w:pPr>
       <w:r>
-        <w:t xml:space="preserve">Create a variable at the top where we have the </w:t>
-      </w:r>
-      <w:proofErr w:type="gramStart"/>
-      <w:r>
-        <w:t>board[</w:t>
-      </w:r>
-      <w:proofErr w:type="gramEnd"/>
-      <w:r>
-        <w:t>] and game{} called players.  It will be an empty array.</w:t>
+        <w:t>Create a variable at the top where we have the board[] and game{} called players.  It will be an empty array.</w:t>
       </w:r>
     </w:p>
     <w:p/>
@@ -2408,72 +1620,32 @@
         </w:numPr>
       </w:pPr>
       <w:r>
-        <w:t xml:space="preserve">Add each new player to the players array.  Inside the loop at the end of your file, where you are creating each player, put this line before </w:t>
-      </w:r>
-      <w:proofErr w:type="gramStart"/>
-      <w:r>
-        <w:t>the }</w:t>
-      </w:r>
-      <w:proofErr w:type="gramEnd"/>
-      <w:r>
-        <w:t xml:space="preserve"> part of the loop.</w:t>
-      </w:r>
-    </w:p>
-    <w:p>
-      <w:pPr>
-        <w:pStyle w:val="ListParagraph"/>
-      </w:pPr>
-    </w:p>
-    <w:p>
-      <w:pPr>
-        <w:rPr>
-          <w:rFonts w:ascii="Consolas" w:hAnsi="Consolas"/>
-        </w:rPr>
-      </w:pPr>
-      <w:proofErr w:type="spellStart"/>
-      <w:proofErr w:type="gramStart"/>
-      <w:r>
-        <w:rPr>
-          <w:rFonts w:ascii="Consolas" w:hAnsi="Consolas"/>
-        </w:rPr>
-        <w:t>players.push</w:t>
-      </w:r>
-      <w:proofErr w:type="spellEnd"/>
-      <w:proofErr w:type="gramEnd"/>
-      <w:r>
-        <w:rPr>
-          <w:rFonts w:ascii="Consolas" w:hAnsi="Consolas"/>
-        </w:rPr>
-        <w:t>(</w:t>
-      </w:r>
-      <w:proofErr w:type="spellStart"/>
-      <w:r>
-        <w:rPr>
-          <w:rFonts w:ascii="Consolas" w:hAnsi="Consolas"/>
-        </w:rPr>
-        <w:t>newPlayer</w:t>
-      </w:r>
-      <w:proofErr w:type="spellEnd"/>
-      <w:r>
-        <w:rPr>
-          <w:rFonts w:ascii="Consolas" w:hAnsi="Consolas"/>
-        </w:rPr>
-        <w:t>);</w:t>
+        <w:t>Add each new player to the players array.  Inside the loop at the end of your file, where you are creating each player, put this line before the } part of the loop.</w:t>
+      </w:r>
+    </w:p>
+    <w:p>
+      <w:pPr>
+        <w:pStyle w:val="ListParagraph"/>
+      </w:pPr>
+    </w:p>
+    <w:p>
+      <w:pPr>
+        <w:rPr>
+          <w:rFonts w:ascii="Consolas" w:hAnsi="Consolas"/>
+        </w:rPr>
+      </w:pPr>
+      <w:r>
+        <w:rPr>
+          <w:rFonts w:ascii="Consolas" w:hAnsi="Consolas"/>
+        </w:rPr>
+        <w:t>players.push(newPlayer);</w:t>
       </w:r>
     </w:p>
     <w:p/>
     <w:p>
       <w:r>
         <w:tab/>
-        <w:t xml:space="preserve">After this the </w:t>
-      </w:r>
-      <w:proofErr w:type="gramStart"/>
-      <w:r>
-        <w:t>players[</w:t>
-      </w:r>
-      <w:proofErr w:type="gramEnd"/>
-      <w:r>
-        <w:t>] array will have a copy of each player.</w:t>
+        <w:t>After this the players[] array will have a copy of each player.</w:t>
       </w:r>
     </w:p>
     <w:p/>
@@ -2496,27 +1668,11 @@
           <w:rFonts w:ascii="Consolas" w:hAnsi="Consolas"/>
         </w:rPr>
       </w:pPr>
-      <w:proofErr w:type="spellStart"/>
-      <w:proofErr w:type="gramStart"/>
-      <w:r>
-        <w:rPr>
-          <w:rFonts w:ascii="Consolas" w:hAnsi="Consolas"/>
-        </w:rPr>
-        <w:t>newPlayer.inventory.set</w:t>
-      </w:r>
-      <w:proofErr w:type="spellEnd"/>
-      <w:r>
-        <w:rPr>
-          <w:rFonts w:ascii="Consolas" w:hAnsi="Consolas"/>
-        </w:rPr>
-        <w:t>(</w:t>
-      </w:r>
-      <w:proofErr w:type="gramEnd"/>
-      <w:r>
-        <w:rPr>
-          <w:rFonts w:ascii="Consolas" w:hAnsi="Consolas"/>
-        </w:rPr>
-        <w:t>"gold", 5);</w:t>
+      <w:r>
+        <w:rPr>
+          <w:rFonts w:ascii="Consolas" w:hAnsi="Consolas"/>
+        </w:rPr>
+        <w:t>newPlayer.inventory.set("gold", 5);</w:t>
       </w:r>
     </w:p>
     <w:p>
@@ -2680,51 +1836,21 @@
     <w:p/>
     <w:p>
       <w:r>
-        <w:t>Start by going up near the top of the code – under all the variables setup, and make a new function called “</w:t>
-      </w:r>
-      <w:proofErr w:type="spellStart"/>
-      <w:r>
-        <w:t>rollDice</w:t>
-      </w:r>
-      <w:proofErr w:type="spellEnd"/>
-      <w:r>
-        <w:t>”</w:t>
-      </w:r>
-    </w:p>
-    <w:p/>
-    <w:p>
-      <w:pPr>
-        <w:rPr>
-          <w:rFonts w:ascii="Consolas" w:hAnsi="Consolas"/>
-        </w:rPr>
-      </w:pPr>
-      <w:r>
-        <w:rPr>
-          <w:rFonts w:ascii="Consolas" w:hAnsi="Consolas"/>
-        </w:rPr>
-        <w:t xml:space="preserve">function </w:t>
-      </w:r>
-      <w:proofErr w:type="spellStart"/>
-      <w:proofErr w:type="gramStart"/>
-      <w:r>
-        <w:rPr>
-          <w:rFonts w:ascii="Consolas" w:hAnsi="Consolas"/>
-        </w:rPr>
-        <w:t>rollDice</w:t>
-      </w:r>
-      <w:proofErr w:type="spellEnd"/>
-      <w:r>
-        <w:rPr>
-          <w:rFonts w:ascii="Consolas" w:hAnsi="Consolas"/>
-        </w:rPr>
-        <w:t>(</w:t>
-      </w:r>
-      <w:proofErr w:type="gramEnd"/>
-      <w:r>
-        <w:rPr>
-          <w:rFonts w:ascii="Consolas" w:hAnsi="Consolas"/>
-        </w:rPr>
-        <w:t>) {</w:t>
+        <w:t>Start by going up near the top of the code – under all the variables setup, and make a new function called “rollDice”</w:t>
+      </w:r>
+    </w:p>
+    <w:p/>
+    <w:p>
+      <w:pPr>
+        <w:rPr>
+          <w:rFonts w:ascii="Consolas" w:hAnsi="Consolas"/>
+        </w:rPr>
+      </w:pPr>
+      <w:r>
+        <w:rPr>
+          <w:rFonts w:ascii="Consolas" w:hAnsi="Consolas"/>
+        </w:rPr>
+        <w:t>function rollDice() {</w:t>
       </w:r>
     </w:p>
     <w:p>
@@ -2775,30 +1901,12 @@
         </w:rPr>
         <w:tab/>
       </w:r>
-      <w:proofErr w:type="spellStart"/>
-      <w:proofErr w:type="gramStart"/>
       <w:r>
         <w:rPr>
           <w:rFonts w:ascii="Consolas" w:hAnsi="Consolas"/>
           <w:highlight w:val="yellow"/>
         </w:rPr>
-        <w:t>rollDice</w:t>
-      </w:r>
-      <w:proofErr w:type="spellEnd"/>
-      <w:r>
-        <w:rPr>
-          <w:rFonts w:ascii="Consolas" w:hAnsi="Consolas"/>
-          <w:highlight w:val="yellow"/>
-        </w:rPr>
-        <w:t>(</w:t>
-      </w:r>
-      <w:proofErr w:type="gramEnd"/>
-      <w:r>
-        <w:rPr>
-          <w:rFonts w:ascii="Consolas" w:hAnsi="Consolas"/>
-          <w:highlight w:val="yellow"/>
-        </w:rPr>
-        <w:t>);</w:t>
+        <w:t>rollDice();</w:t>
       </w:r>
     </w:p>
     <w:p>
@@ -2837,51 +1945,21 @@
     </w:p>
     <w:p>
       <w:r>
-        <w:t xml:space="preserve">Then inside </w:t>
-      </w:r>
-      <w:proofErr w:type="spellStart"/>
-      <w:r>
-        <w:t>rollDice</w:t>
-      </w:r>
-      <w:proofErr w:type="spellEnd"/>
-      <w:r>
-        <w:t>, output something:</w:t>
-      </w:r>
-    </w:p>
-    <w:p/>
-    <w:p>
-      <w:pPr>
-        <w:rPr>
-          <w:rFonts w:ascii="Consolas" w:hAnsi="Consolas"/>
-        </w:rPr>
-      </w:pPr>
-      <w:r>
-        <w:rPr>
-          <w:rFonts w:ascii="Consolas" w:hAnsi="Consolas"/>
-        </w:rPr>
-        <w:t xml:space="preserve">function </w:t>
-      </w:r>
-      <w:proofErr w:type="spellStart"/>
-      <w:proofErr w:type="gramStart"/>
-      <w:r>
-        <w:rPr>
-          <w:rFonts w:ascii="Consolas" w:hAnsi="Consolas"/>
-        </w:rPr>
-        <w:t>rollDice</w:t>
-      </w:r>
-      <w:proofErr w:type="spellEnd"/>
-      <w:r>
-        <w:rPr>
-          <w:rFonts w:ascii="Consolas" w:hAnsi="Consolas"/>
-        </w:rPr>
-        <w:t>(</w:t>
-      </w:r>
-      <w:proofErr w:type="gramEnd"/>
-      <w:r>
-        <w:rPr>
-          <w:rFonts w:ascii="Consolas" w:hAnsi="Consolas"/>
-        </w:rPr>
-        <w:t>) {</w:t>
+        <w:t>Then inside rollDice, output something:</w:t>
+      </w:r>
+    </w:p>
+    <w:p/>
+    <w:p>
+      <w:pPr>
+        <w:rPr>
+          <w:rFonts w:ascii="Consolas" w:hAnsi="Consolas"/>
+        </w:rPr>
+      </w:pPr>
+      <w:r>
+        <w:rPr>
+          <w:rFonts w:ascii="Consolas" w:hAnsi="Consolas"/>
+        </w:rPr>
+        <w:t>function rollDice() {</w:t>
       </w:r>
     </w:p>
     <w:p>
@@ -2896,28 +1974,145 @@
         </w:rPr>
         <w:t xml:space="preserve">    </w:t>
       </w:r>
-      <w:proofErr w:type="gramStart"/>
       <w:r>
         <w:rPr>
           <w:rFonts w:ascii="Consolas" w:hAnsi="Consolas"/>
           <w:highlight w:val="yellow"/>
         </w:rPr>
-        <w:t>console.log(</w:t>
-      </w:r>
-      <w:proofErr w:type="gramEnd"/>
+        <w:t>console.log("Dice rolled!");</w:t>
+      </w:r>
+    </w:p>
+    <w:p>
+      <w:pPr>
+        <w:rPr>
+          <w:rFonts w:ascii="Consolas" w:hAnsi="Consolas"/>
+        </w:rPr>
+      </w:pPr>
+      <w:r>
+        <w:rPr>
+          <w:rFonts w:ascii="Consolas" w:hAnsi="Consolas"/>
+        </w:rPr>
+        <w:t>}</w:t>
+      </w:r>
+    </w:p>
+    <w:p/>
+    <w:p/>
+    <w:p>
+      <w:pPr>
+        <w:rPr>
+          <w:rFonts w:ascii="Consolas" w:hAnsi="Consolas"/>
+        </w:rPr>
+      </w:pPr>
+      <w:r>
+        <w:rPr>
+          <w:rFonts w:ascii="Consolas" w:hAnsi="Consolas"/>
+        </w:rPr>
+        <w:br w:type="page"/>
+      </w:r>
+    </w:p>
+    <w:p>
+      <w:pPr>
+        <w:pStyle w:val="Heading1"/>
+      </w:pPr>
+      <w:r>
+        <w:lastRenderedPageBreak/>
+        <w:t>Homework 4.2</w:t>
+      </w:r>
+    </w:p>
+    <w:p>
+      <w:pPr>
+        <w:pStyle w:val="Heading2"/>
+      </w:pPr>
+      <w:r>
+        <w:t>Random</w:t>
+      </w:r>
+      <w:r>
+        <w:t>ness</w:t>
+      </w:r>
+    </w:p>
+    <w:p/>
+    <w:p>
+      <w:r>
+        <w:t>First, let’s make a new function and put it above rollDice.  Paste this in.</w:t>
+      </w:r>
+    </w:p>
+    <w:p/>
+    <w:p>
+      <w:pPr>
+        <w:rPr>
+          <w:rFonts w:ascii="Consolas" w:hAnsi="Consolas"/>
+        </w:rPr>
+      </w:pPr>
+      <w:r>
+        <w:rPr>
+          <w:rFonts w:ascii="Consolas" w:hAnsi="Consolas"/>
+        </w:rPr>
+        <w:t>function getRandomInt(min, max) {</w:t>
+      </w:r>
+    </w:p>
+    <w:p>
+      <w:pPr>
+        <w:rPr>
+          <w:rFonts w:ascii="Consolas" w:hAnsi="Consolas"/>
+        </w:rPr>
+      </w:pPr>
+      <w:r>
+        <w:rPr>
+          <w:rFonts w:ascii="Consolas" w:hAnsi="Consolas"/>
+        </w:rPr>
+        <w:t xml:space="preserve">    return Math.floor(Math.random() * (max - min + 1)) + min;</w:t>
+      </w:r>
+    </w:p>
+    <w:p>
+      <w:pPr>
+        <w:rPr>
+          <w:rFonts w:ascii="Consolas" w:hAnsi="Consolas"/>
+        </w:rPr>
+      </w:pPr>
+      <w:r>
+        <w:rPr>
+          <w:rFonts w:ascii="Consolas" w:hAnsi="Consolas"/>
+        </w:rPr>
+        <w:t>}</w:t>
+      </w:r>
+    </w:p>
+    <w:p/>
+    <w:p>
+      <w:r>
+        <w:t xml:space="preserve">Let’s change what’s in rollDice to </w:t>
+      </w:r>
+    </w:p>
+    <w:p>
+      <w:pPr>
+        <w:rPr>
+          <w:rFonts w:ascii="Consolas" w:hAnsi="Consolas"/>
+        </w:rPr>
+      </w:pPr>
+      <w:r>
+        <w:rPr>
+          <w:rFonts w:ascii="Consolas" w:hAnsi="Consolas"/>
+        </w:rPr>
+        <w:t>function rollDice() {</w:t>
+      </w:r>
+    </w:p>
+    <w:p>
+      <w:pPr>
+        <w:rPr>
+          <w:rFonts w:ascii="Consolas" w:hAnsi="Consolas"/>
+        </w:rPr>
+      </w:pPr>
+      <w:r>
+        <w:rPr>
+          <w:rFonts w:ascii="Consolas" w:hAnsi="Consolas"/>
+        </w:rPr>
+        <w:t xml:space="preserve">    </w:t>
+      </w:r>
       <w:r>
         <w:rPr>
           <w:rFonts w:ascii="Consolas" w:hAnsi="Consolas"/>
           <w:highlight w:val="yellow"/>
         </w:rPr>
-        <w:t>"</w:t>
-      </w:r>
-      <w:r>
-        <w:rPr>
-          <w:rFonts w:ascii="Consolas" w:hAnsi="Consolas"/>
-          <w:highlight w:val="yellow"/>
-        </w:rPr>
-        <w:t>Dice rolled!");</w:t>
+        <w:t>PUT YOUR CODE HERE</w:t>
       </w:r>
     </w:p>
     <w:p>
@@ -2934,241 +2129,9 @@
       </w:r>
     </w:p>
     <w:p/>
-    <w:p/>
-    <w:p>
-      <w:pPr>
-        <w:rPr>
-          <w:rFonts w:ascii="Consolas" w:hAnsi="Consolas"/>
-        </w:rPr>
-      </w:pPr>
-      <w:r>
-        <w:rPr>
-          <w:rFonts w:ascii="Consolas" w:hAnsi="Consolas"/>
-        </w:rPr>
-        <w:br w:type="page"/>
-      </w:r>
-    </w:p>
-    <w:p>
-      <w:pPr>
-        <w:pStyle w:val="Heading1"/>
-      </w:pPr>
-      <w:r>
-        <w:lastRenderedPageBreak/>
-        <w:t>Homework 4.</w:t>
-      </w:r>
-      <w:r>
-        <w:t>2</w:t>
-      </w:r>
-    </w:p>
-    <w:p>
-      <w:pPr>
-        <w:pStyle w:val="Heading2"/>
-      </w:pPr>
-      <w:r>
-        <w:t>Random</w:t>
-      </w:r>
-      <w:r>
-        <w:t>ness</w:t>
-      </w:r>
-    </w:p>
-    <w:p/>
-    <w:p>
-      <w:r>
-        <w:t xml:space="preserve">First, let’s make a new function and put it above </w:t>
-      </w:r>
-      <w:proofErr w:type="spellStart"/>
-      <w:r>
-        <w:t>rollDice</w:t>
-      </w:r>
-      <w:proofErr w:type="spellEnd"/>
-      <w:r>
-        <w:t>.  Paste this in.</w:t>
-      </w:r>
-    </w:p>
-    <w:p/>
-    <w:p>
-      <w:pPr>
-        <w:rPr>
-          <w:rFonts w:ascii="Consolas" w:hAnsi="Consolas"/>
-        </w:rPr>
-      </w:pPr>
-      <w:r>
-        <w:rPr>
-          <w:rFonts w:ascii="Consolas" w:hAnsi="Consolas"/>
-        </w:rPr>
-        <w:t xml:space="preserve">function </w:t>
-      </w:r>
-      <w:proofErr w:type="spellStart"/>
-      <w:proofErr w:type="gramStart"/>
-      <w:r>
-        <w:rPr>
-          <w:rFonts w:ascii="Consolas" w:hAnsi="Consolas"/>
-        </w:rPr>
-        <w:t>getRandomInt</w:t>
-      </w:r>
-      <w:proofErr w:type="spellEnd"/>
-      <w:r>
-        <w:rPr>
-          <w:rFonts w:ascii="Consolas" w:hAnsi="Consolas"/>
-        </w:rPr>
-        <w:t>(</w:t>
-      </w:r>
-      <w:proofErr w:type="gramEnd"/>
-      <w:r>
-        <w:rPr>
-          <w:rFonts w:ascii="Consolas" w:hAnsi="Consolas"/>
-        </w:rPr>
-        <w:t>min, max) {</w:t>
-      </w:r>
-    </w:p>
-    <w:p>
-      <w:pPr>
-        <w:rPr>
-          <w:rFonts w:ascii="Consolas" w:hAnsi="Consolas"/>
-        </w:rPr>
-      </w:pPr>
-      <w:r>
-        <w:rPr>
-          <w:rFonts w:ascii="Consolas" w:hAnsi="Consolas"/>
-        </w:rPr>
-        <w:t xml:space="preserve">    return </w:t>
-      </w:r>
-      <w:proofErr w:type="spellStart"/>
-      <w:r>
-        <w:rPr>
-          <w:rFonts w:ascii="Consolas" w:hAnsi="Consolas"/>
-        </w:rPr>
-        <w:t>Math.floor</w:t>
-      </w:r>
-      <w:proofErr w:type="spellEnd"/>
-      <w:r>
-        <w:rPr>
-          <w:rFonts w:ascii="Consolas" w:hAnsi="Consolas"/>
-        </w:rPr>
-        <w:t>(</w:t>
-      </w:r>
-      <w:proofErr w:type="spellStart"/>
-      <w:r>
-        <w:rPr>
-          <w:rFonts w:ascii="Consolas" w:hAnsi="Consolas"/>
-        </w:rPr>
-        <w:t>Math.random</w:t>
-      </w:r>
-      <w:proofErr w:type="spellEnd"/>
-      <w:r>
-        <w:rPr>
-          <w:rFonts w:ascii="Consolas" w:hAnsi="Consolas"/>
-        </w:rPr>
-        <w:t>() * (max - min + 1)) + min;</w:t>
-      </w:r>
-    </w:p>
-    <w:p>
-      <w:pPr>
-        <w:rPr>
-          <w:rFonts w:ascii="Consolas" w:hAnsi="Consolas"/>
-        </w:rPr>
-      </w:pPr>
-      <w:r>
-        <w:rPr>
-          <w:rFonts w:ascii="Consolas" w:hAnsi="Consolas"/>
-        </w:rPr>
-        <w:t>}</w:t>
-      </w:r>
-    </w:p>
-    <w:p/>
-    <w:p>
-      <w:r>
-        <w:t xml:space="preserve">Let’s change what’s in </w:t>
-      </w:r>
-      <w:proofErr w:type="spellStart"/>
-      <w:r>
-        <w:t>rollDice</w:t>
-      </w:r>
-      <w:proofErr w:type="spellEnd"/>
-      <w:r>
-        <w:t xml:space="preserve"> to </w:t>
-      </w:r>
-    </w:p>
-    <w:p>
-      <w:pPr>
-        <w:rPr>
-          <w:rFonts w:ascii="Consolas" w:hAnsi="Consolas"/>
-        </w:rPr>
-      </w:pPr>
-      <w:r>
-        <w:rPr>
-          <w:rFonts w:ascii="Consolas" w:hAnsi="Consolas"/>
-        </w:rPr>
-        <w:t xml:space="preserve">function </w:t>
-      </w:r>
-      <w:proofErr w:type="spellStart"/>
-      <w:proofErr w:type="gramStart"/>
-      <w:r>
-        <w:rPr>
-          <w:rFonts w:ascii="Consolas" w:hAnsi="Consolas"/>
-        </w:rPr>
-        <w:t>rollDice</w:t>
-      </w:r>
-      <w:proofErr w:type="spellEnd"/>
-      <w:r>
-        <w:rPr>
-          <w:rFonts w:ascii="Consolas" w:hAnsi="Consolas"/>
-        </w:rPr>
-        <w:t>(</w:t>
-      </w:r>
-      <w:proofErr w:type="gramEnd"/>
-      <w:r>
-        <w:rPr>
-          <w:rFonts w:ascii="Consolas" w:hAnsi="Consolas"/>
-        </w:rPr>
-        <w:t>) {</w:t>
-      </w:r>
-    </w:p>
-    <w:p>
-      <w:pPr>
-        <w:rPr>
-          <w:rFonts w:ascii="Consolas" w:hAnsi="Consolas"/>
-        </w:rPr>
-      </w:pPr>
-      <w:r>
-        <w:rPr>
-          <w:rFonts w:ascii="Consolas" w:hAnsi="Consolas"/>
-        </w:rPr>
-        <w:t xml:space="preserve">    </w:t>
-      </w:r>
-      <w:r>
-        <w:rPr>
-          <w:rFonts w:ascii="Consolas" w:hAnsi="Consolas"/>
-          <w:highlight w:val="yellow"/>
-        </w:rPr>
-        <w:t>PUT YOUR CODE HERE</w:t>
-      </w:r>
-    </w:p>
-    <w:p>
-      <w:pPr>
-        <w:rPr>
-          <w:rFonts w:ascii="Consolas" w:hAnsi="Consolas"/>
-        </w:rPr>
-      </w:pPr>
-      <w:r>
-        <w:rPr>
-          <w:rFonts w:ascii="Consolas" w:hAnsi="Consolas"/>
-        </w:rPr>
-        <w:t>}</w:t>
-      </w:r>
-    </w:p>
-    <w:p/>
-    <w:p>
-      <w:r>
-        <w:t xml:space="preserve">On that line, call </w:t>
-      </w:r>
-      <w:proofErr w:type="spellStart"/>
-      <w:r>
-        <w:t>getRandomInt</w:t>
-      </w:r>
-      <w:proofErr w:type="spellEnd"/>
-      <w:r>
-        <w:t xml:space="preserve"> to roll dice.  What two numbers should you pass in?  Put those values into a console.log.  Ask questions </w:t>
+    <w:p>
+      <w:r>
+        <w:t xml:space="preserve">On that line, call getRandomInt to roll dice.  What two numbers should you pass in?  Put those values into a console.log.  Ask questions </w:t>
       </w:r>
       <w:r>
         <w:rPr>
@@ -3189,7 +2152,190 @@
         </mc:AlternateContent>
       </w:r>
     </w:p>
-    <w:p>
+    <w:p/>
+    <w:p>
+      <w:pPr>
+        <w:rPr>
+          <w:rFonts w:ascii="Consolas" w:hAnsi="Consolas"/>
+        </w:rPr>
+      </w:pPr>
+      <w:r>
+        <w:rPr>
+          <w:rFonts w:ascii="Consolas" w:hAnsi="Consolas"/>
+        </w:rPr>
+        <w:br w:type="page"/>
+      </w:r>
+    </w:p>
+    <w:p>
+      <w:pPr>
+        <w:pStyle w:val="Heading1"/>
+      </w:pPr>
+      <w:r>
+        <w:lastRenderedPageBreak/>
+        <w:t>Homework 4.</w:t>
+      </w:r>
+      <w:r>
+        <w:t>3</w:t>
+      </w:r>
+    </w:p>
+    <w:p>
+      <w:pPr>
+        <w:pStyle w:val="Heading2"/>
+      </w:pPr>
+      <w:r>
+        <w:t>Loop Until Game Over</w:t>
+      </w:r>
+    </w:p>
+    <w:p/>
+    <w:p>
+      <w:pPr>
+        <w:rPr>
+          <w:b/>
+        </w:rPr>
+      </w:pPr>
+      <w:r>
+        <w:t xml:space="preserve">Right now, we </w:t>
+      </w:r>
+      <w:r>
+        <w:t xml:space="preserve">have our game in an “infinite loop” because it’s in a </w:t>
+      </w:r>
+      <w:r>
+        <w:rPr>
+          <w:b/>
+        </w:rPr>
+        <w:t>while (true)</w:t>
+      </w:r>
+    </w:p>
+    <w:p>
+      <w:r>
+        <w:t>Let’s change it to use a function so that the game knows when it’s actually over.</w:t>
+      </w:r>
+    </w:p>
+    <w:p>
+      <w:r>
+        <w:t>First, make a new function in the functions area (by getRandomInt) called isGameOver.  It will have no parameters.</w:t>
+      </w:r>
+    </w:p>
+    <w:p>
+      <w:r>
+        <w:t>Make it just return the value false.</w:t>
+      </w:r>
+    </w:p>
+    <w:p>
+      <w:r>
+        <w:t>Then change your game loop to check isGameOver() instead of true.</w:t>
+      </w:r>
+    </w:p>
+    <w:p/>
+    <w:p>
+      <w:pPr>
+        <w:rPr>
+          <w:rFonts w:ascii="Consolas" w:hAnsi="Consolas"/>
+        </w:rPr>
+      </w:pPr>
+      <w:r>
+        <w:rPr>
+          <w:rFonts w:ascii="Consolas" w:hAnsi="Consolas"/>
+        </w:rPr>
+        <w:br w:type="page"/>
+      </w:r>
+    </w:p>
+    <w:p>
+      <w:pPr>
+        <w:pStyle w:val="Heading1"/>
+      </w:pPr>
+      <w:r>
+        <w:lastRenderedPageBreak/>
+        <w:t>Homework 4.</w:t>
+      </w:r>
+      <w:r>
+        <w:t>4</w:t>
+      </w:r>
+    </w:p>
+    <w:p>
+      <w:pPr>
+        <w:pStyle w:val="Heading2"/>
+      </w:pPr>
+      <w:r>
+        <w:t>Game Over Check</w:t>
+      </w:r>
+    </w:p>
+    <w:p/>
+    <w:p>
+      <w:r>
+        <w:t xml:space="preserve">How do we know if the game is over?  There are two conditions.  </w:t>
+      </w:r>
+    </w:p>
+    <w:p>
+      <w:pPr>
+        <w:pStyle w:val="ListParagraph"/>
+        <w:numPr>
+          <w:ilvl w:val="0"/>
+          <w:numId w:val="10"/>
+        </w:numPr>
+        <w:rPr>
+          <w:b/>
+        </w:rPr>
+      </w:pPr>
+      <w:r>
+        <w:rPr>
+          <w:b/>
+        </w:rPr>
+        <w:t>One of the players lands on the “end” space</w:t>
+      </w:r>
+    </w:p>
+    <w:p>
+      <w:pPr>
+        <w:pStyle w:val="ListParagraph"/>
+        <w:numPr>
+          <w:ilvl w:val="0"/>
+          <w:numId w:val="10"/>
+        </w:numPr>
+        <w:rPr>
+          <w:b/>
+        </w:rPr>
+      </w:pPr>
+      <w:r>
+        <w:rPr>
+          <w:b/>
+        </w:rPr>
+        <w:t xml:space="preserve"> ??  what is this one?</w:t>
+      </w:r>
+    </w:p>
+    <w:p>
+      <w:r>
+        <w:t>Let’s change isGameOver to check these conditions.</w:t>
+      </w:r>
+    </w:p>
+    <w:p>
+      <w:r>
+        <w:t>Start by declaring a variable called “isOver” in the function and start it out set to false.</w:t>
+      </w:r>
+    </w:p>
+    <w:p>
+      <w:r>
+        <w:t>Then we have to check if any players are on the “end” space:</w:t>
+      </w:r>
+    </w:p>
+    <w:p>
+      <w:r>
+        <w:tab/>
+      </w:r>
+      <w:r>
+        <w:tab/>
+        <w:t>players.forEach(p =&gt; { if (board[p.space].spaceType.name == "end") isOver = true; });</w:t>
+      </w:r>
+    </w:p>
+    <w:p/>
+    <w:p>
+      <w:r>
+        <w:t>We’ll talk about what this line means in class.</w:t>
+      </w:r>
+    </w:p>
+    <w:p>
+      <w:r>
+        <w:t>At the end of the function, return isOver as the value of the function.</w:t>
+      </w:r>
       <w:bookmarkStart w:id="0" w:name="_GoBack"/>
       <w:bookmarkEnd w:id="0"/>
     </w:p>
@@ -3665,6 +2811,95 @@
     </w:lvl>
   </w:abstractNum>
   <w:abstractNum w:abstractNumId="4" w15:restartNumberingAfterBreak="0">
+    <w:nsid w:val="2BE660F9"/>
+    <w:multiLevelType w:val="hybridMultilevel"/>
+    <w:tmpl w:val="F0EAEE80"/>
+    <w:lvl w:ilvl="0" w:tplc="0409000F">
+      <w:start w:val="1"/>
+      <w:numFmt w:val="decimal"/>
+      <w:lvlText w:val="%1."/>
+      <w:lvlJc w:val="left"/>
+      <w:pPr>
+        <w:ind w:left="720" w:hanging="360"/>
+      </w:pPr>
+      <w:rPr>
+        <w:rFonts w:hint="default"/>
+      </w:rPr>
+    </w:lvl>
+    <w:lvl w:ilvl="1" w:tplc="04090019" w:tentative="1">
+      <w:start w:val="1"/>
+      <w:numFmt w:val="lowerLetter"/>
+      <w:lvlText w:val="%2."/>
+      <w:lvlJc w:val="left"/>
+      <w:pPr>
+        <w:ind w:left="1440" w:hanging="360"/>
+      </w:pPr>
+    </w:lvl>
+    <w:lvl w:ilvl="2" w:tplc="0409001B" w:tentative="1">
+      <w:start w:val="1"/>
+      <w:numFmt w:val="lowerRoman"/>
+      <w:lvlText w:val="%3."/>
+      <w:lvlJc w:val="right"/>
+      <w:pPr>
+        <w:ind w:left="2160" w:hanging="180"/>
+      </w:pPr>
+    </w:lvl>
+    <w:lvl w:ilvl="3" w:tplc="0409000F" w:tentative="1">
+      <w:start w:val="1"/>
+      <w:numFmt w:val="decimal"/>
+      <w:lvlText w:val="%4."/>
+      <w:lvlJc w:val="left"/>
+      <w:pPr>
+        <w:ind w:left="2880" w:hanging="360"/>
+      </w:pPr>
+    </w:lvl>
+    <w:lvl w:ilvl="4" w:tplc="04090019" w:tentative="1">
+      <w:start w:val="1"/>
+      <w:numFmt w:val="lowerLetter"/>
+      <w:lvlText w:val="%5."/>
+      <w:lvlJc w:val="left"/>
+      <w:pPr>
+        <w:ind w:left="3600" w:hanging="360"/>
+      </w:pPr>
+    </w:lvl>
+    <w:lvl w:ilvl="5" w:tplc="0409001B" w:tentative="1">
+      <w:start w:val="1"/>
+      <w:numFmt w:val="lowerRoman"/>
+      <w:lvlText w:val="%6."/>
+      <w:lvlJc w:val="right"/>
+      <w:pPr>
+        <w:ind w:left="4320" w:hanging="180"/>
+      </w:pPr>
+    </w:lvl>
+    <w:lvl w:ilvl="6" w:tplc="0409000F" w:tentative="1">
+      <w:start w:val="1"/>
+      <w:numFmt w:val="decimal"/>
+      <w:lvlText w:val="%7."/>
+      <w:lvlJc w:val="left"/>
+      <w:pPr>
+        <w:ind w:left="5040" w:hanging="360"/>
+      </w:pPr>
+    </w:lvl>
+    <w:lvl w:ilvl="7" w:tplc="04090019" w:tentative="1">
+      <w:start w:val="1"/>
+      <w:numFmt w:val="lowerLetter"/>
+      <w:lvlText w:val="%8."/>
+      <w:lvlJc w:val="left"/>
+      <w:pPr>
+        <w:ind w:left="5760" w:hanging="360"/>
+      </w:pPr>
+    </w:lvl>
+    <w:lvl w:ilvl="8" w:tplc="0409001B" w:tentative="1">
+      <w:start w:val="1"/>
+      <w:numFmt w:val="lowerRoman"/>
+      <w:lvlText w:val="%9."/>
+      <w:lvlJc w:val="right"/>
+      <w:pPr>
+        <w:ind w:left="6480" w:hanging="180"/>
+      </w:pPr>
+    </w:lvl>
+  </w:abstractNum>
+  <w:abstractNum w:abstractNumId="5" w15:restartNumberingAfterBreak="0">
     <w:nsid w:val="318B56F7"/>
     <w:multiLevelType w:val="hybridMultilevel"/>
     <w:tmpl w:val="334AE4B8"/>
@@ -3776,7 +3011,7 @@
       </w:rPr>
     </w:lvl>
   </w:abstractNum>
-  <w:abstractNum w:abstractNumId="5" w15:restartNumberingAfterBreak="0">
+  <w:abstractNum w:abstractNumId="6" w15:restartNumberingAfterBreak="0">
     <w:nsid w:val="57924287"/>
     <w:multiLevelType w:val="hybridMultilevel"/>
     <w:tmpl w:val="A454D340"/>
@@ -3865,7 +3100,7 @@
       </w:pPr>
     </w:lvl>
   </w:abstractNum>
-  <w:abstractNum w:abstractNumId="6" w15:restartNumberingAfterBreak="0">
+  <w:abstractNum w:abstractNumId="7" w15:restartNumberingAfterBreak="0">
     <w:nsid w:val="63365191"/>
     <w:multiLevelType w:val="hybridMultilevel"/>
     <w:tmpl w:val="A454D340"/>
@@ -3954,7 +3189,7 @@
       </w:pPr>
     </w:lvl>
   </w:abstractNum>
-  <w:abstractNum w:abstractNumId="7" w15:restartNumberingAfterBreak="0">
+  <w:abstractNum w:abstractNumId="8" w15:restartNumberingAfterBreak="0">
     <w:nsid w:val="64804951"/>
     <w:multiLevelType w:val="hybridMultilevel"/>
     <w:tmpl w:val="EADEC8B0"/>
@@ -4043,7 +3278,7 @@
       </w:pPr>
     </w:lvl>
   </w:abstractNum>
-  <w:abstractNum w:abstractNumId="8" w15:restartNumberingAfterBreak="0">
+  <w:abstractNum w:abstractNumId="9" w15:restartNumberingAfterBreak="0">
     <w:nsid w:val="7B42659E"/>
     <w:multiLevelType w:val="hybridMultilevel"/>
     <w:tmpl w:val="F6C8DE68"/>
@@ -4133,31 +3368,34 @@
     </w:lvl>
   </w:abstractNum>
   <w:num w:numId="1">
-    <w:abstractNumId w:val="8"/>
+    <w:abstractNumId w:val="9"/>
   </w:num>
   <w:num w:numId="2">
-    <w:abstractNumId w:val="6"/>
+    <w:abstractNumId w:val="7"/>
   </w:num>
   <w:num w:numId="3">
     <w:abstractNumId w:val="1"/>
   </w:num>
   <w:num w:numId="4">
-    <w:abstractNumId w:val="4"/>
+    <w:abstractNumId w:val="5"/>
   </w:num>
   <w:num w:numId="5">
     <w:abstractNumId w:val="0"/>
   </w:num>
   <w:num w:numId="6">
-    <w:abstractNumId w:val="7"/>
+    <w:abstractNumId w:val="8"/>
   </w:num>
   <w:num w:numId="7">
-    <w:abstractNumId w:val="5"/>
+    <w:abstractNumId w:val="6"/>
   </w:num>
   <w:num w:numId="8">
     <w:abstractNumId w:val="2"/>
   </w:num>
   <w:num w:numId="9">
     <w:abstractNumId w:val="3"/>
+  </w:num>
+  <w:num w:numId="10">
+    <w:abstractNumId w:val="4"/>
   </w:num>
 </w:numbering>
 </file>

</xml_diff>

<commit_message>
Added homework 5.3 and 5.4 (5.4 is incomplete)
</commit_message>
<xml_diff>
--- a/Programming Assignments 2018-2019.docx
+++ b/Programming Assignments 2018-2019.docx
@@ -3471,10 +3471,7 @@
       </w:pPr>
       <w:r>
         <w:lastRenderedPageBreak/>
-        <w:t xml:space="preserve">Class </w:t>
-      </w:r>
-      <w:r>
-        <w:t>5</w:t>
+        <w:t>Class 5</w:t>
       </w:r>
     </w:p>
     <w:p/>
@@ -3528,10 +3525,7 @@
       </w:pPr>
       <w:r>
         <w:lastRenderedPageBreak/>
-        <w:t xml:space="preserve">Homework </w:t>
-      </w:r>
-      <w:r>
-        <w:t>5.1</w:t>
+        <w:t>Homework 5.1</w:t>
       </w:r>
     </w:p>
     <w:p>
@@ -3704,10 +3698,7 @@
       </w:pPr>
       <w:r>
         <w:lastRenderedPageBreak/>
-        <w:t>Homework 5.</w:t>
-      </w:r>
-      <w:r>
-        <w:t>2</w:t>
+        <w:t>Homework 5.2</w:t>
       </w:r>
     </w:p>
     <w:p>
@@ -3794,8 +3785,237 @@
           <w:rFonts w:ascii="Consolas" w:hAnsi="Consolas"/>
         </w:rPr>
       </w:pPr>
+      <w:r>
+        <w:rPr>
+          <w:rFonts w:ascii="Consolas" w:hAnsi="Consolas"/>
+        </w:rPr>
+        <w:br w:type="page"/>
+      </w:r>
+    </w:p>
+    <w:p>
+      <w:pPr>
+        <w:pStyle w:val="Heading1"/>
+      </w:pPr>
+      <w:r>
+        <w:lastRenderedPageBreak/>
+        <w:t>Homework 5.</w:t>
+      </w:r>
+      <w:r>
+        <w:t>3</w:t>
+      </w:r>
+    </w:p>
+    <w:p>
+      <w:pPr>
+        <w:pStyle w:val="Heading2"/>
+      </w:pPr>
+      <w:r>
+        <w:t>Inventory Output</w:t>
+      </w:r>
+    </w:p>
+    <w:p/>
+    <w:p>
+      <w:r>
+        <w:t>We’re usually going to want to know how a player’s inventory is, and the player also will want to know!</w:t>
+      </w:r>
+    </w:p>
+    <w:p>
+      <w:r>
+        <w:t xml:space="preserve">Let’s make a function called </w:t>
+      </w:r>
+      <w:proofErr w:type="spellStart"/>
+      <w:r>
+        <w:rPr>
+          <w:b/>
+        </w:rPr>
+        <w:t>outputCurrentInventory</w:t>
+      </w:r>
+      <w:proofErr w:type="spellEnd"/>
+    </w:p>
+    <w:p>
+      <w:r>
+        <w:t>It should have two parameters</w:t>
+      </w:r>
+    </w:p>
+    <w:p>
+      <w:pPr>
+        <w:pStyle w:val="ListParagraph"/>
+        <w:numPr>
+          <w:ilvl w:val="0"/>
+          <w:numId w:val="4"/>
+        </w:numPr>
+      </w:pPr>
+      <w:r>
+        <w:t>player</w:t>
+      </w:r>
+    </w:p>
+    <w:p>
+      <w:pPr>
+        <w:pStyle w:val="ListParagraph"/>
+        <w:numPr>
+          <w:ilvl w:val="0"/>
+          <w:numId w:val="4"/>
+        </w:numPr>
+      </w:pPr>
+      <w:r>
+        <w:t>description</w:t>
+      </w:r>
+    </w:p>
+    <w:p>
+      <w:r>
+        <w:t>We’ll use description later.</w:t>
+      </w:r>
+    </w:p>
+    <w:p>
+      <w:r>
+        <w:t>Then inside the function, do a console.log that tells the player’s number and their current silver and gold quantities.</w:t>
+      </w:r>
+    </w:p>
+    <w:p/>
+    <w:p>
+      <w:pPr>
+        <w:pStyle w:val="Heading2"/>
+      </w:pPr>
+      <w:r>
+        <w:t xml:space="preserve">Back to </w:t>
+      </w:r>
+      <w:proofErr w:type="gramStart"/>
+      <w:r>
+        <w:t>Start !</w:t>
+      </w:r>
+      <w:proofErr w:type="gramEnd"/>
+    </w:p>
+    <w:p/>
+    <w:p>
+      <w:r>
+        <w:t>Something else that will happen quite often, is the player gets sent back to the start.  Or they choose to go there.</w:t>
+      </w:r>
+    </w:p>
+    <w:p>
+      <w:r>
+        <w:t>Make a function that does two things</w:t>
+      </w:r>
+    </w:p>
+    <w:p>
+      <w:pPr>
+        <w:pStyle w:val="ListParagraph"/>
+        <w:numPr>
+          <w:ilvl w:val="0"/>
+          <w:numId w:val="4"/>
+        </w:numPr>
+      </w:pPr>
+      <w:r>
+        <w:t>does a console.log that outputs “BACK TO START!!!”</w:t>
+      </w:r>
+    </w:p>
+    <w:p>
+      <w:pPr>
+        <w:pStyle w:val="ListParagraph"/>
+        <w:numPr>
+          <w:ilvl w:val="0"/>
+          <w:numId w:val="4"/>
+        </w:numPr>
+      </w:pPr>
+      <w:r>
+        <w:t>moves the player to the beginning space</w:t>
+      </w:r>
+    </w:p>
+    <w:p>
+      <w:r>
+        <w:t>It will have one parameter.  What is it?</w:t>
+      </w:r>
+    </w:p>
+    <w:p>
+      <w:r>
+        <w:br w:type="page"/>
+      </w:r>
+    </w:p>
+    <w:p>
+      <w:pPr>
+        <w:pStyle w:val="Heading1"/>
+      </w:pPr>
+      <w:r>
+        <w:lastRenderedPageBreak/>
+        <w:t>Homework 5.</w:t>
+      </w:r>
+      <w:r>
+        <w:t>4</w:t>
+      </w:r>
+    </w:p>
+    <w:p>
+      <w:pPr>
+        <w:pStyle w:val="Heading2"/>
+      </w:pPr>
+      <w:r>
+        <w:t>Let’s Move</w:t>
+      </w:r>
+    </w:p>
+    <w:p/>
+    <w:p>
+      <w:r>
+        <w:t>It’s time to start moving players around the board.</w:t>
+      </w:r>
+    </w:p>
+    <w:p/>
+    <w:p>
+      <w:r>
+        <w:t xml:space="preserve">Create a method called </w:t>
+      </w:r>
+      <w:proofErr w:type="spellStart"/>
+      <w:r>
+        <w:rPr>
+          <w:b/>
+        </w:rPr>
+        <w:t>handlePlayerMove</w:t>
+      </w:r>
+      <w:proofErr w:type="spellEnd"/>
+    </w:p>
+    <w:p>
+      <w:r>
+        <w:t>Two parameters:</w:t>
+      </w:r>
+    </w:p>
+    <w:p>
+      <w:pPr>
+        <w:pStyle w:val="ListParagraph"/>
+        <w:numPr>
+          <w:ilvl w:val="0"/>
+          <w:numId w:val="4"/>
+        </w:numPr>
+      </w:pPr>
+      <w:r>
+        <w:t>???</w:t>
+      </w:r>
+    </w:p>
+    <w:p>
+      <w:pPr>
+        <w:pStyle w:val="ListParagraph"/>
+        <w:numPr>
+          <w:ilvl w:val="0"/>
+          <w:numId w:val="4"/>
+        </w:numPr>
+      </w:pPr>
+      <w:r>
+        <w:t>number</w:t>
+      </w:r>
+    </w:p>
+    <w:p/>
+    <w:p>
+      <w:r>
+        <w:t>The number is how many spaces to move.</w:t>
+      </w:r>
       <w:bookmarkStart w:id="0" w:name="_GoBack"/>
       <w:bookmarkEnd w:id="0"/>
+    </w:p>
+    <w:p/>
+    <w:p/>
+    <w:p/>
+    <w:p/>
+    <w:p>
+      <w:pPr>
+        <w:rPr>
+          <w:rFonts w:ascii="Consolas" w:hAnsi="Consolas"/>
+        </w:rPr>
+      </w:pPr>
     </w:p>
     <w:sectPr>
       <w:pgSz w:w="12240" w:h="15840"/>

</xml_diff>